<commit_message>
up to date with october
</commit_message>
<xml_diff>
--- a/StevenBlack_Resume.docx
+++ b/StevenBlack_Resume.docx
@@ -25,7 +25,9 @@
             <w:pBdr>
               <w:bottom w:val="single" w:sz="4" w:space="0" w:color="418AB3" w:themeColor="accent1"/>
             </w:pBdr>
+            <w:outlineLvl w:val="0"/>
             <w:rPr>
+              <w:rFonts w:asciiTheme="minorHAnsi" w:hAnsiTheme="minorHAnsi"/>
               <w:sz w:val="24"/>
             </w:rPr>
           </w:pPr>
@@ -34,51 +36,31 @@
               <w:rFonts w:asciiTheme="minorHAnsi" w:hAnsiTheme="minorHAnsi"/>
               <w:sz w:val="24"/>
             </w:rPr>
-            <w:t>Steven Black</w:t>
-          </w:r>
-          <w:proofErr w:type="gramStart"/>
-          <w:r>
-            <w:rPr>
-              <w:rFonts w:asciiTheme="minorHAnsi" w:hAnsiTheme="minorHAnsi"/>
-              <w:sz w:val="24"/>
-            </w:rPr>
-            <w:t xml:space="preserve">:  </w:t>
+            <w:t xml:space="preserve">Steven Black | </w:t>
           </w:r>
           <w:r>
             <w:rPr>
-              <w:rFonts w:asciiTheme="minorHAnsi" w:hAnsiTheme="minorHAnsi"/>
+              <w:bCs/>
               <w:sz w:val="24"/>
+              <w14:ligatures w14:val="standardContextual"/>
             </w:rPr>
-            <w:t>(</w:t>
-          </w:r>
-          <w:proofErr w:type="gramEnd"/>
-          <w:r>
-            <w:rPr>
-              <w:rFonts w:asciiTheme="minorHAnsi" w:hAnsiTheme="minorHAnsi"/>
-              <w:sz w:val="24"/>
-            </w:rPr>
-            <w:t xml:space="preserve">703) 946-4274, </w:t>
+            <w:t>Cloud Solution Engineer</w:t>
           </w:r>
           <w:r>
             <w:rPr>
-              <w:rFonts w:asciiTheme="minorHAnsi" w:hAnsiTheme="minorHAnsi"/>
+              <w:bCs/>
               <w:sz w:val="24"/>
-            </w:rPr>
-            <w:t>Genseb7@gmail.com</w:t>
-          </w:r>
-          <w:r>
-            <w:rPr>
-              <w:rFonts w:asciiTheme="minorHAnsi" w:hAnsiTheme="minorHAnsi"/>
-              <w:sz w:val="24"/>
+              <w14:ligatures w14:val="standardContextual"/>
             </w:rPr>
             <w:t xml:space="preserve"> </w:t>
           </w:r>
           <w:r>
             <w:rPr>
-              <w:rFonts w:asciiTheme="minorHAnsi" w:hAnsiTheme="minorHAnsi"/>
+              <w:bCs/>
               <w:sz w:val="24"/>
+              <w14:ligatures w14:val="standardContextual"/>
             </w:rPr>
-            <w:t xml:space="preserve"> </w:t>
+            <w:t>at Oracle</w:t>
           </w:r>
         </w:p>
       </w:sdtContent>
@@ -87,120 +69,84 @@
       <w:tblPr>
         <w:tblStyle w:val="ResumeTable"/>
         <w:tblpPr w:leftFromText="180" w:rightFromText="180" w:vertAnchor="text" w:tblpY="1"/>
-        <w:tblOverlap w:val="never"/>
-        <w:tblW w:w="4958" w:type="pct"/>
+        <w:tblW w:w="5046" w:type="pct"/>
+        <w:tblLayout w:type="fixed"/>
         <w:tblLook w:val="04A0" w:firstRow="1" w:lastRow="0" w:firstColumn="1" w:lastColumn="0" w:noHBand="0" w:noVBand="1"/>
         <w:tblCaption w:val="Resume text"/>
         <w:tblDescription w:val="Resume"/>
       </w:tblPr>
       <w:tblGrid>
-        <w:gridCol w:w="1710"/>
-        <w:gridCol w:w="8999"/>
+        <w:gridCol w:w="1924"/>
+        <w:gridCol w:w="8975"/>
       </w:tblGrid>
       <w:tr>
         <w:trPr>
-          <w:trHeight w:val="20"/>
+          <w:cantSplit/>
+          <w:trHeight w:val="618"/>
         </w:trPr>
         <w:tc>
           <w:tcPr>
-            <w:tcW w:w="10709" w:type="dxa"/>
+            <w:tcW w:w="10899" w:type="dxa"/>
             <w:gridSpan w:val="2"/>
           </w:tcPr>
           <w:p>
             <w:pPr>
               <w:pStyle w:val="Heading2"/>
-              <w:spacing w:before="0" w:after="0" w:line="240" w:lineRule="auto"/>
-            </w:pPr>
-            <w:r>
-              <w:t xml:space="preserve"> Summary: </w:t>
-            </w:r>
-          </w:p>
-          <w:p>
-            <w:pPr>
-              <w:spacing w:before="0" w:after="0" w:line="240" w:lineRule="auto"/>
-            </w:pPr>
-            <w:r>
-              <w:t xml:space="preserve">   My name is Steven Black and I am</w:t>
-            </w:r>
-            <w:r>
-              <w:t xml:space="preserve"> a self-driven father </w:t>
-            </w:r>
-            <w:r>
-              <w:t>searching</w:t>
-            </w:r>
-            <w:r>
-              <w:t xml:space="preserve"> for a career </w:t>
-            </w:r>
-            <w:r>
-              <w:t>that</w:t>
-            </w:r>
+              <w:spacing w:after="0"/>
+            </w:pPr>
             <w:r>
               <w:t xml:space="preserve"> </w:t>
             </w:r>
             <w:r>
-              <w:t>marries</w:t>
-            </w:r>
-            <w:r>
-              <w:t xml:space="preserve"> my love of </w:t>
-            </w:r>
-            <w:r>
-              <w:t>problem-solving with that of learning</w:t>
-            </w:r>
-            <w:r>
-              <w:t xml:space="preserve">.  </w:t>
-            </w:r>
-            <w:r>
-              <w:t>Ultimately, I would like</w:t>
-            </w:r>
-            <w:r>
-              <w:t xml:space="preserve"> to expand</w:t>
-            </w:r>
-            <w:r>
-              <w:t xml:space="preserve"> my skills and </w:t>
-            </w:r>
-            <w:r>
-              <w:t>share my enthusiasm</w:t>
-            </w:r>
+              <w:t xml:space="preserve">objective: </w:t>
+            </w:r>
+          </w:p>
+          <w:p>
+            <w:pPr>
+              <w:spacing w:after="0"/>
+              <w:ind w:right="459" w:firstLine="360"/>
+              <w:jc w:val="center"/>
+            </w:pPr>
+            <w:r>
+              <w:t>My name is Steven Black, a self-driven father searching for a career that marries my love of problem-solving with that of learning.  Ultimately, I would like to expand my skills and share my enthusiasm with others.</w:t>
+            </w:r>
+          </w:p>
+        </w:tc>
+      </w:tr>
+      <w:tr>
+        <w:trPr>
+          <w:cantSplit/>
+          <w:trHeight w:val="504"/>
+        </w:trPr>
+        <w:tc>
+          <w:tcPr>
+            <w:tcW w:w="10899" w:type="dxa"/>
+            <w:gridSpan w:val="2"/>
+          </w:tcPr>
+          <w:p>
+            <w:pPr>
+              <w:pStyle w:val="Heading2"/>
+              <w:spacing w:after="0"/>
+            </w:pPr>
             <w:r>
               <w:t xml:space="preserve"> </w:t>
             </w:r>
             <w:r>
-              <w:t>with others</w:t>
-            </w:r>
-            <w:r>
-              <w:t>.</w:t>
-            </w:r>
-            <w:r>
-              <w:t xml:space="preserve"> </w:t>
-            </w:r>
-            <w:r>
-              <w:t xml:space="preserve"> If you would like to know </w:t>
-            </w:r>
-            <w:r>
-              <w:t>more,</w:t>
-            </w:r>
-            <w:r>
-              <w:t xml:space="preserve"> please visit my personal website at </w:t>
-            </w:r>
-            <w:hyperlink r:id="rId9" w:history="1">
-              <w:r>
-                <w:rPr>
-                  <w:rStyle w:val="Hyperlink"/>
-                  <w:color w:val="306785" w:themeColor="accent1" w:themeShade="BF"/>
-                </w:rPr>
-                <w:t>sblack4.rocks</w:t>
-              </w:r>
-            </w:hyperlink>
-            <w:r>
-              <w:t xml:space="preserve"> (some employers block personal sites</w:t>
-            </w:r>
-            <w:r>
-              <w:t xml:space="preserve"> so </w:t>
-            </w:r>
-            <w:r>
-              <w:t>my site is also hosted on</w:t>
-            </w:r>
-            <w:r>
+              <w:t xml:space="preserve">contact: </w:t>
+            </w:r>
+          </w:p>
+          <w:p>
+            <w:pPr>
+              <w:spacing w:after="0"/>
+              <w:jc w:val="center"/>
+            </w:pPr>
+            <w:r>
+              <w:t>Web:</w:t>
+            </w:r>
+            <w:r>
+              <w:rPr>
+                <w:color w:val="306785" w:themeColor="accent1" w:themeShade="BF"/>
+              </w:rPr>
               <w:t xml:space="preserve"> </w:t>
             </w:r>
             <w:hyperlink r:id="rId10" w:history="1">
@@ -209,155 +155,1184 @@
                   <w:rStyle w:val="Hyperlink"/>
                   <w:color w:val="306785" w:themeColor="accent1" w:themeShade="BF"/>
                 </w:rPr>
-                <w:t>github.com</w:t>
+                <w:t>sblack.rocks</w:t>
               </w:r>
             </w:hyperlink>
             <w:r>
-              <w:t>)</w:t>
-            </w:r>
-            <w:r>
-              <w:t xml:space="preserve">.  </w:t>
+              <w:rPr>
+                <w:color w:val="89B9D4" w:themeColor="accent1" w:themeTint="99"/>
+              </w:rPr>
+              <w:t xml:space="preserve"> </w:t>
+            </w:r>
+            <w:r>
+              <w:sym w:font="Symbol" w:char="F0B7"/>
+            </w:r>
+            <w:r>
+              <w:t xml:space="preserve"> Email: </w:t>
+            </w:r>
+            <w:hyperlink r:id="rId11" w:history="1">
+              <w:r>
+                <w:rPr>
+                  <w:rStyle w:val="Hyperlink"/>
+                  <w:color w:val="306785" w:themeColor="accent1" w:themeShade="BF"/>
+                </w:rPr>
+                <w:t>genseb7@gmail.com</w:t>
+              </w:r>
+            </w:hyperlink>
+            <w:r>
+              <w:t xml:space="preserve"> </w:t>
+            </w:r>
+            <w:r>
+              <w:sym w:font="Symbol" w:char="F0B7"/>
+            </w:r>
+            <w:r>
+              <w:t xml:space="preserve"> </w:t>
+            </w:r>
+            <w:r>
+              <w:t>Cell: (703) 946-4274</w:t>
+            </w:r>
+            <w:r>
+              <w:t xml:space="preserve"> </w:t>
             </w:r>
           </w:p>
         </w:tc>
       </w:tr>
       <w:tr>
         <w:trPr>
-          <w:trHeight w:val="7758"/>
+          <w:cantSplit/>
+          <w:trHeight w:val="20"/>
         </w:trPr>
         <w:tc>
           <w:tcPr>
-            <w:tcW w:w="1710" w:type="dxa"/>
+            <w:tcW w:w="10899" w:type="dxa"/>
+            <w:gridSpan w:val="2"/>
           </w:tcPr>
           <w:p>
             <w:pPr>
+              <w:pStyle w:val="Heading2"/>
+              <w:spacing w:after="0"/>
+            </w:pPr>
+            <w:r>
+              <w:t xml:space="preserve"> </w:t>
+            </w:r>
+            <w:r>
+              <w:t>Skills</w:t>
+            </w:r>
+            <w:r>
+              <w:t>:</w:t>
+            </w:r>
+          </w:p>
+          <w:p>
+            <w:pPr>
+              <w:pStyle w:val="ResumeText"/>
+              <w:ind w:left="360" w:right="459"/>
               <w:jc w:val="center"/>
             </w:pPr>
             <w:r>
-              <w:t xml:space="preserve">Feb 2016 - </w:t>
-            </w:r>
-          </w:p>
-          <w:p>
-            <w:pPr>
-              <w:spacing w:line="240" w:lineRule="auto"/>
-            </w:pPr>
-          </w:p>
-          <w:p>
-            <w:pPr>
-              <w:spacing w:line="240" w:lineRule="auto"/>
-            </w:pPr>
-          </w:p>
-          <w:p>
-            <w:pPr>
-              <w:spacing w:line="240" w:lineRule="auto"/>
+              <w:t xml:space="preserve">Software Development </w:t>
+            </w:r>
+            <w:r>
+              <w:sym w:font="Symbol" w:char="F0B7"/>
+            </w:r>
+            <w:r>
+              <w:t xml:space="preserve"> C# </w:t>
+            </w:r>
+            <w:r>
+              <w:sym w:font="Symbol" w:char="F0B7"/>
+            </w:r>
+            <w:r>
+              <w:t xml:space="preserve"> TypeScript </w:t>
+            </w:r>
+            <w:r>
+              <w:sym w:font="Symbol" w:char="F0B7"/>
+            </w:r>
+            <w:r>
+              <w:t xml:space="preserve"> Nodejs </w:t>
+            </w:r>
+            <w:r>
+              <w:sym w:font="Symbol" w:char="F0B7"/>
+            </w:r>
+            <w:r>
+              <w:t xml:space="preserve"> </w:t>
+            </w:r>
+            <w:r>
+              <w:t xml:space="preserve">Python </w:t>
+            </w:r>
+            <w:r>
+              <w:sym w:font="Symbol" w:char="F0B7"/>
+            </w:r>
+            <w:r>
+              <w:t xml:space="preserve"> </w:t>
+            </w:r>
+            <w:r>
+              <w:t xml:space="preserve">Scala </w:t>
+            </w:r>
+            <w:r>
+              <w:sym w:font="Symbol" w:char="F0B7"/>
+            </w:r>
+            <w:r>
+              <w:t xml:space="preserve"> </w:t>
+            </w:r>
+            <w:r>
+              <w:t xml:space="preserve">Bash </w:t>
+            </w:r>
+            <w:r>
+              <w:sym w:font="Symbol" w:char="F0B7"/>
+            </w:r>
+            <w:r>
+              <w:t xml:space="preserve"> Design Patterns </w:t>
+            </w:r>
+            <w:r>
+              <w:sym w:font="Symbol" w:char="F0B7"/>
+            </w:r>
+            <w:r>
+              <w:t xml:space="preserve"> OOP &amp; FP </w:t>
+            </w:r>
+            <w:r>
+              <w:sym w:font="Symbol" w:char="F0B7"/>
+            </w:r>
+            <w:r>
+              <w:t xml:space="preserve"> Git</w:t>
+            </w:r>
+            <w:r>
+              <w:t xml:space="preserve"> </w:t>
+            </w:r>
+            <w:r>
+              <w:rPr>
+                <w:b/>
+              </w:rPr>
+              <w:t>|</w:t>
+            </w:r>
+            <w:r>
+              <w:t xml:space="preserve"> Data Science </w:t>
+            </w:r>
+            <w:r>
+              <w:sym w:font="Symbol" w:char="F0B7"/>
+            </w:r>
+            <w:r>
+              <w:t xml:space="preserve"> SQL </w:t>
+            </w:r>
+            <w:r>
+              <w:sym w:font="Symbol" w:char="F0B7"/>
+            </w:r>
+            <w:r>
+              <w:t xml:space="preserve"> </w:t>
+            </w:r>
+            <w:r>
+              <w:t xml:space="preserve">Hadoop </w:t>
+            </w:r>
+            <w:r>
+              <w:sym w:font="Symbol" w:char="F0B7"/>
+            </w:r>
+            <w:r>
+              <w:t xml:space="preserve"> </w:t>
+            </w:r>
+            <w:r>
+              <w:t xml:space="preserve">Spark </w:t>
+            </w:r>
+            <w:r>
+              <w:sym w:font="Symbol" w:char="F0B7"/>
+            </w:r>
+            <w:r>
+              <w:t xml:space="preserve"> </w:t>
+            </w:r>
+            <w:r>
+              <w:t xml:space="preserve">Hypothesis Testing </w:t>
+            </w:r>
+            <w:r>
+              <w:sym w:font="Symbol" w:char="F0B7"/>
+            </w:r>
+            <w:r>
+              <w:t xml:space="preserve"> ETL </w:t>
+            </w:r>
+            <w:r>
+              <w:sym w:font="Symbol" w:char="F0B7"/>
+            </w:r>
+            <w:r>
+              <w:t xml:space="preserve"> Machine Learning </w:t>
+            </w:r>
+            <w:r>
+              <w:sym w:font="Symbol" w:char="F0B7"/>
+            </w:r>
+            <w:r>
+              <w:t xml:space="preserve"> Descriptive &amp; Predictive Statistics </w:t>
+            </w:r>
+            <w:r>
+              <w:rPr>
+                <w:b/>
+              </w:rPr>
+              <w:t>|</w:t>
+            </w:r>
+            <w:r>
+              <w:rPr>
+                <w:b/>
+              </w:rPr>
+              <w:t xml:space="preserve"> </w:t>
+            </w:r>
+            <w:r>
+              <w:t xml:space="preserve">Cloud </w:t>
+            </w:r>
+            <w:r>
+              <w:sym w:font="Symbol" w:char="F0B7"/>
+            </w:r>
+            <w:r>
+              <w:t xml:space="preserve"> GCP </w:t>
+            </w:r>
+            <w:r>
+              <w:sym w:font="Symbol" w:char="F0B7"/>
+            </w:r>
+            <w:r>
+              <w:t xml:space="preserve"> AWS </w:t>
+            </w:r>
+            <w:r>
+              <w:sym w:font="Symbol" w:char="F0B7"/>
+            </w:r>
+            <w:r>
+              <w:t xml:space="preserve"> Azure </w:t>
+            </w:r>
+            <w:r>
+              <w:sym w:font="Symbol" w:char="F0B7"/>
+            </w:r>
+            <w:r>
+              <w:t xml:space="preserve"> Oracle</w:t>
+            </w:r>
+            <w:r>
+              <w:rPr>
+                <w:b/>
+              </w:rPr>
+              <w:t>|</w:t>
+            </w:r>
+            <w:r>
+              <w:rPr>
+                <w:b/>
+              </w:rPr>
+              <w:t xml:space="preserve"> </w:t>
+            </w:r>
+            <w:r>
+              <w:t xml:space="preserve">Web </w:t>
+            </w:r>
+            <w:r>
+              <w:sym w:font="Symbol" w:char="F0B7"/>
+            </w:r>
+            <w:r>
+              <w:t xml:space="preserve"> Apache </w:t>
+            </w:r>
+            <w:r>
+              <w:sym w:font="Symbol" w:char="F0B7"/>
+            </w:r>
+            <w:r>
+              <w:t xml:space="preserve"> IIS </w:t>
+            </w:r>
+            <w:r>
+              <w:sym w:font="Symbol" w:char="F0B7"/>
+            </w:r>
+            <w:r>
+              <w:t xml:space="preserve"> Security </w:t>
+            </w:r>
+            <w:r>
+              <w:sym w:font="Symbol" w:char="F0B7"/>
+            </w:r>
+            <w:r>
+              <w:t xml:space="preserve"> ES 5-7 </w:t>
+            </w:r>
+            <w:r>
+              <w:sym w:font="Symbol" w:char="F0B7"/>
+            </w:r>
+            <w:r>
+              <w:t xml:space="preserve"> DevTools </w:t>
+            </w:r>
+            <w:r>
+              <w:sym w:font="Symbol" w:char="F0B7"/>
+            </w:r>
+            <w:r>
+              <w:t xml:space="preserve">  Webpack </w:t>
+            </w:r>
+            <w:r>
+              <w:sym w:font="Symbol" w:char="F0B7"/>
+            </w:r>
+            <w:r>
+              <w:t xml:space="preserve"> MVC </w:t>
+            </w:r>
+            <w:r>
+              <w:sym w:font="Symbol" w:char="F0B7"/>
+            </w:r>
+            <w:r>
+              <w:t xml:space="preserve"> npm </w:t>
+            </w:r>
+            <w:r>
+              <w:sym w:font="Symbol" w:char="F0B7"/>
+            </w:r>
+            <w:r>
+              <w:t xml:space="preserve"> </w:t>
+            </w:r>
+            <w:r>
+              <w:t xml:space="preserve">D3 </w:t>
+            </w:r>
+            <w:r>
+              <w:sym w:font="Symbol" w:char="F0B7"/>
+            </w:r>
+            <w:r>
+              <w:t xml:space="preserve"> </w:t>
+            </w:r>
+            <w:r>
+              <w:t xml:space="preserve"> React </w:t>
+            </w:r>
+          </w:p>
+        </w:tc>
+      </w:tr>
+      <w:tr>
+        <w:trPr>
+          <w:cantSplit/>
+          <w:trHeight w:val="20"/>
+        </w:trPr>
+        <w:tc>
+          <w:tcPr>
+            <w:tcW w:w="10899" w:type="dxa"/>
+            <w:gridSpan w:val="2"/>
+          </w:tcPr>
+          <w:p>
+            <w:pPr>
+              <w:pStyle w:val="Heading2"/>
+              <w:spacing w:after="0"/>
               <w:jc w:val="center"/>
             </w:pPr>
-          </w:p>
-          <w:p>
-            <w:pPr>
+            <w:r>
+              <w:t>Experience</w:t>
+            </w:r>
+          </w:p>
+        </w:tc>
+      </w:tr>
+      <w:tr>
+        <w:trPr>
+          <w:cantSplit/>
+          <w:trHeight w:val="316"/>
+        </w:trPr>
+        <w:tc>
+          <w:tcPr>
+            <w:tcW w:w="1924" w:type="dxa"/>
+          </w:tcPr>
+          <w:p>
+            <w:pPr>
+              <w:spacing w:after="0"/>
               <w:jc w:val="center"/>
             </w:pPr>
-          </w:p>
-          <w:p>
-            <w:pPr>
-              <w:jc w:val="center"/>
-            </w:pPr>
-            <w:r>
-              <w:t>Apr 2014 – May 2015</w:t>
-            </w:r>
-          </w:p>
-          <w:p>
-            <w:pPr>
-              <w:jc w:val="center"/>
-            </w:pPr>
-          </w:p>
-          <w:p>
-            <w:pPr>
-              <w:jc w:val="center"/>
-            </w:pPr>
-          </w:p>
-          <w:p>
-            <w:pPr>
-              <w:jc w:val="center"/>
-            </w:pPr>
-          </w:p>
-          <w:p>
-            <w:pPr>
-              <w:jc w:val="center"/>
-            </w:pPr>
-          </w:p>
-          <w:p>
-            <w:pPr>
-              <w:jc w:val="center"/>
-            </w:pPr>
-          </w:p>
-          <w:p>
-            <w:pPr>
-              <w:jc w:val="center"/>
-            </w:pPr>
-            <w:r>
-              <w:t>2009-2014</w:t>
-            </w:r>
-          </w:p>
-          <w:p>
-            <w:pPr>
-              <w:spacing w:line="276" w:lineRule="auto"/>
-              <w:jc w:val="center"/>
-            </w:pPr>
-          </w:p>
-          <w:p>
-            <w:pPr>
-              <w:spacing w:line="276" w:lineRule="auto"/>
-            </w:pPr>
-          </w:p>
-          <w:p>
-            <w:pPr>
-              <w:spacing w:line="276" w:lineRule="auto"/>
-              <w:jc w:val="center"/>
-            </w:pPr>
-          </w:p>
-          <w:p>
-            <w:pPr>
-              <w:spacing w:line="480" w:lineRule="auto"/>
-              <w:jc w:val="center"/>
-            </w:pPr>
-            <w:r>
-              <w:t>2013</w:t>
-            </w:r>
-          </w:p>
-          <w:p>
-            <w:pPr>
-              <w:spacing w:line="480" w:lineRule="auto"/>
-            </w:pPr>
-          </w:p>
-          <w:p>
-            <w:pPr>
-              <w:spacing w:line="480" w:lineRule="auto"/>
-              <w:jc w:val="center"/>
-            </w:pPr>
-            <w:r>
-              <w:t>2012 – 2013</w:t>
-            </w:r>
-          </w:p>
-          <w:p>
-            <w:pPr>
-              <w:spacing w:line="360" w:lineRule="auto"/>
-              <w:jc w:val="center"/>
-            </w:pPr>
-          </w:p>
-          <w:p/>
-          <w:p>
-            <w:pPr>
-              <w:jc w:val="center"/>
-            </w:pPr>
-            <w:r>
-              <w:t>2013</w:t>
+            <w:r>
+              <w:t>July 2017 - Present</w:t>
             </w:r>
           </w:p>
         </w:tc>
         <w:tc>
           <w:tcPr>
-            <w:tcW w:w="8999" w:type="dxa"/>
+            <w:tcW w:w="8975" w:type="dxa"/>
+          </w:tcPr>
+          <w:p>
+            <w:pPr>
+              <w:pStyle w:val="Heading2"/>
+              <w:spacing w:before="20" w:after="20"/>
+            </w:pPr>
+            <w:r>
+              <w:t>Cloud solutions engineer</w:t>
+            </w:r>
+            <w:r>
+              <w:t xml:space="preserve"> | Information Management</w:t>
+            </w:r>
+          </w:p>
+          <w:p>
+            <w:pPr>
+              <w:pStyle w:val="Heading2"/>
+              <w:spacing w:before="20" w:after="20"/>
+              <w:rPr>
+                <w:b w:val="0"/>
+              </w:rPr>
+            </w:pPr>
+            <w:r>
+              <w:t xml:space="preserve">    </w:t>
+            </w:r>
+            <w:r>
+              <w:rPr>
+                <w:b w:val="0"/>
+              </w:rPr>
+              <w:t>Oracle corp.</w:t>
+            </w:r>
+          </w:p>
+          <w:p>
+            <w:pPr>
+              <w:pStyle w:val="ResumeText"/>
+              <w:numPr>
+                <w:ilvl w:val="0"/>
+                <w:numId w:val="1"/>
+              </w:numPr>
+              <w:spacing w:before="20" w:after="20"/>
+            </w:pPr>
+            <w:r>
+              <w:t>Full stack developer</w:t>
+            </w:r>
+            <w:r>
+              <w:t>, w</w:t>
+            </w:r>
+            <w:r>
+              <w:t>orked with sales teams to identify and fulfill customer needs</w:t>
+            </w:r>
+          </w:p>
+          <w:p>
+            <w:pPr>
+              <w:pStyle w:val="ResumeText"/>
+              <w:numPr>
+                <w:ilvl w:val="0"/>
+                <w:numId w:val="1"/>
+              </w:numPr>
+              <w:spacing w:before="20" w:after="20"/>
+            </w:pPr>
+            <w:r>
+              <w:t>Big Data Specialist (</w:t>
+            </w:r>
+            <w:r>
+              <w:rPr>
+                <w:b/>
+              </w:rPr>
+              <w:t>Hadoop</w:t>
+            </w:r>
+            <w:r>
+              <w:t xml:space="preserve">, </w:t>
+            </w:r>
+            <w:r>
+              <w:rPr>
+                <w:b/>
+              </w:rPr>
+              <w:t>Hive</w:t>
+            </w:r>
+            <w:r>
+              <w:t xml:space="preserve">, </w:t>
+            </w:r>
+            <w:r>
+              <w:rPr>
+                <w:b/>
+              </w:rPr>
+              <w:t>Spark</w:t>
+            </w:r>
+            <w:r>
+              <w:t xml:space="preserve">, </w:t>
+            </w:r>
+            <w:r>
+              <w:rPr>
+                <w:b/>
+              </w:rPr>
+              <w:t>Kafka</w:t>
+            </w:r>
+            <w:r>
+              <w:t>)</w:t>
+            </w:r>
+          </w:p>
+          <w:p>
+            <w:pPr>
+              <w:pStyle w:val="ResumeText"/>
+              <w:numPr>
+                <w:ilvl w:val="0"/>
+                <w:numId w:val="1"/>
+              </w:numPr>
+              <w:spacing w:before="20" w:after="20"/>
+            </w:pPr>
+            <w:r>
+              <w:t xml:space="preserve">Designed and wrote custom application is </w:t>
+            </w:r>
+            <w:r>
+              <w:rPr>
+                <w:b/>
+              </w:rPr>
+              <w:t>nodejs</w:t>
+            </w:r>
+            <w:r>
+              <w:t xml:space="preserve">, </w:t>
+            </w:r>
+            <w:r>
+              <w:rPr>
+                <w:b/>
+              </w:rPr>
+              <w:t>python</w:t>
+            </w:r>
+            <w:r>
+              <w:t xml:space="preserve">, and </w:t>
+            </w:r>
+            <w:r>
+              <w:rPr>
+                <w:b/>
+              </w:rPr>
+              <w:t>S</w:t>
+            </w:r>
+            <w:bookmarkStart w:id="0" w:name="_GoBack"/>
+            <w:bookmarkEnd w:id="0"/>
+            <w:r>
+              <w:rPr>
+                <w:b/>
+              </w:rPr>
+              <w:t>cala</w:t>
+            </w:r>
+          </w:p>
+        </w:tc>
+      </w:tr>
+      <w:tr>
+        <w:trPr>
+          <w:cantSplit/>
+          <w:trHeight w:val="316"/>
+        </w:trPr>
+        <w:tc>
+          <w:tcPr>
+            <w:tcW w:w="1924" w:type="dxa"/>
+          </w:tcPr>
+          <w:p>
+            <w:pPr>
+              <w:spacing w:after="0"/>
+              <w:jc w:val="center"/>
+            </w:pPr>
+            <w:r>
+              <w:t xml:space="preserve">Feb 2016 </w:t>
+            </w:r>
+            <w:r>
+              <w:t>– June 2017</w:t>
+            </w:r>
+          </w:p>
+          <w:p>
+            <w:pPr>
+              <w:pStyle w:val="Heading2"/>
+              <w:spacing w:after="0"/>
+              <w:jc w:val="center"/>
+            </w:pPr>
+          </w:p>
+        </w:tc>
+        <w:tc>
+          <w:tcPr>
+            <w:tcW w:w="8975" w:type="dxa"/>
+          </w:tcPr>
+          <w:p>
+            <w:pPr>
+              <w:pStyle w:val="Heading2"/>
+              <w:spacing w:before="20" w:after="20"/>
+            </w:pPr>
+            <w:r>
+              <w:t xml:space="preserve">Data analytics &amp; </w:t>
+            </w:r>
+            <w:r>
+              <w:t>VISUALIZATION</w:t>
+            </w:r>
+            <w:r>
+              <w:t xml:space="preserve"> program manager</w:t>
+            </w:r>
+          </w:p>
+          <w:p>
+            <w:pPr>
+              <w:pStyle w:val="Heading2"/>
+              <w:spacing w:before="20" w:after="20"/>
+              <w:rPr>
+                <w:b w:val="0"/>
+              </w:rPr>
+            </w:pPr>
+            <w:r>
+              <w:t xml:space="preserve">    </w:t>
+            </w:r>
+            <w:r>
+              <w:rPr>
+                <w:b w:val="0"/>
+              </w:rPr>
+              <w:t>Carahsoft Technology Corp.</w:t>
+            </w:r>
+          </w:p>
+          <w:p>
+            <w:pPr>
+              <w:pStyle w:val="ResumeText"/>
+              <w:numPr>
+                <w:ilvl w:val="0"/>
+                <w:numId w:val="1"/>
+              </w:numPr>
+              <w:spacing w:before="20" w:after="20"/>
+            </w:pPr>
+            <w:r>
+              <w:t>Work</w:t>
+            </w:r>
+            <w:r>
+              <w:t>ed</w:t>
+            </w:r>
+            <w:r>
+              <w:t xml:space="preserve"> with sales teams to identify &amp; solve business problems</w:t>
+            </w:r>
+          </w:p>
+          <w:p>
+            <w:pPr>
+              <w:pStyle w:val="ResumeText"/>
+              <w:numPr>
+                <w:ilvl w:val="0"/>
+                <w:numId w:val="1"/>
+              </w:numPr>
+              <w:spacing w:before="20" w:after="20"/>
+            </w:pPr>
+            <w:r>
+              <w:t xml:space="preserve">Architected and wrote web app to query, cache, and display </w:t>
+            </w:r>
+            <w:r>
+              <w:rPr>
+                <w:b/>
+              </w:rPr>
+              <w:t>BI</w:t>
+            </w:r>
+            <w:r>
+              <w:t xml:space="preserve">.  </w:t>
+            </w:r>
+          </w:p>
+          <w:p>
+            <w:pPr>
+              <w:pStyle w:val="ResumeText"/>
+              <w:numPr>
+                <w:ilvl w:val="1"/>
+                <w:numId w:val="1"/>
+              </w:numPr>
+              <w:spacing w:before="20" w:after="20"/>
+              <w:ind w:right="459"/>
+            </w:pPr>
+            <w:r>
+              <w:t xml:space="preserve">Used </w:t>
+            </w:r>
+            <w:r>
+              <w:rPr>
+                <w:b/>
+              </w:rPr>
+              <w:t xml:space="preserve">C# </w:t>
+            </w:r>
+            <w:r>
+              <w:t xml:space="preserve">to write service that queries </w:t>
+            </w:r>
+            <w:r>
+              <w:rPr>
+                <w:b/>
+              </w:rPr>
+              <w:t>SQL Server</w:t>
+            </w:r>
+            <w:r>
+              <w:t xml:space="preserve"> and caches </w:t>
+            </w:r>
+            <w:r>
+              <w:rPr>
+                <w:b/>
+              </w:rPr>
+              <w:t>Json</w:t>
+            </w:r>
+            <w:r>
+              <w:t xml:space="preserve"> files on server </w:t>
+            </w:r>
+          </w:p>
+          <w:p>
+            <w:pPr>
+              <w:pStyle w:val="ResumeText"/>
+              <w:numPr>
+                <w:ilvl w:val="1"/>
+                <w:numId w:val="1"/>
+              </w:numPr>
+              <w:spacing w:before="20" w:after="20"/>
+            </w:pPr>
+            <w:r>
+              <w:rPr>
+                <w:b/>
+              </w:rPr>
+              <w:t>IIS</w:t>
+            </w:r>
+            <w:r>
+              <w:t xml:space="preserve"> to host website built with </w:t>
+            </w:r>
+            <w:r>
+              <w:rPr>
+                <w:b/>
+              </w:rPr>
+              <w:t>.Net</w:t>
+            </w:r>
+            <w:r>
+              <w:t xml:space="preserve"> and </w:t>
+            </w:r>
+            <w:r>
+              <w:rPr>
+                <w:b/>
+              </w:rPr>
+              <w:t>Entity Framework</w:t>
+            </w:r>
+          </w:p>
+          <w:p>
+            <w:pPr>
+              <w:pStyle w:val="ResumeText"/>
+              <w:numPr>
+                <w:ilvl w:val="1"/>
+                <w:numId w:val="1"/>
+              </w:numPr>
+              <w:spacing w:before="20" w:after="20"/>
+            </w:pPr>
+            <w:r>
+              <w:rPr>
+                <w:b/>
+              </w:rPr>
+              <w:t>TypeScript</w:t>
+            </w:r>
+            <w:r>
+              <w:t xml:space="preserve">, </w:t>
+            </w:r>
+            <w:r>
+              <w:rPr>
+                <w:b/>
+              </w:rPr>
+              <w:t>Npm</w:t>
+            </w:r>
+            <w:r>
+              <w:t xml:space="preserve">, </w:t>
+            </w:r>
+            <w:r>
+              <w:rPr>
+                <w:b/>
+              </w:rPr>
+              <w:t>Webpack</w:t>
+            </w:r>
+            <w:r>
+              <w:t xml:space="preserve">, </w:t>
+            </w:r>
+            <w:r>
+              <w:rPr>
+                <w:b/>
+              </w:rPr>
+              <w:t>D3</w:t>
+            </w:r>
+            <w:r>
+              <w:t xml:space="preserve">, &amp; custom npm libraries for </w:t>
+            </w:r>
+            <w:r>
+              <w:rPr>
+                <w:b/>
+              </w:rPr>
+              <w:t>data visualizations</w:t>
+            </w:r>
+          </w:p>
+          <w:p>
+            <w:pPr>
+              <w:pStyle w:val="ResumeText"/>
+              <w:numPr>
+                <w:ilvl w:val="1"/>
+                <w:numId w:val="1"/>
+              </w:numPr>
+              <w:spacing w:before="20" w:after="20"/>
+            </w:pPr>
+            <w:r>
+              <w:rPr>
+                <w:b/>
+              </w:rPr>
+              <w:t xml:space="preserve">WPF </w:t>
+            </w:r>
+            <w:r>
+              <w:t>GUI</w:t>
+            </w:r>
+            <w:r>
+              <w:t xml:space="preserve"> </w:t>
+            </w:r>
+            <w:r>
+              <w:t>to control monitors &amp; deploy reports</w:t>
+            </w:r>
+          </w:p>
+          <w:p>
+            <w:pPr>
+              <w:pStyle w:val="ResumeText"/>
+              <w:numPr>
+                <w:ilvl w:val="1"/>
+                <w:numId w:val="1"/>
+              </w:numPr>
+              <w:spacing w:before="20" w:after="20"/>
+            </w:pPr>
+            <w:r>
+              <w:t>Ut</w:t>
+            </w:r>
+            <w:r>
+              <w:t>ilized</w:t>
+            </w:r>
+            <w:r>
+              <w:t xml:space="preserve"> </w:t>
+            </w:r>
+            <w:r>
+              <w:rPr>
+                <w:b/>
+              </w:rPr>
+              <w:t xml:space="preserve">Splunk Enterprise </w:t>
+            </w:r>
+            <w:r>
+              <w:t>for logging</w:t>
+            </w:r>
+          </w:p>
+          <w:p>
+            <w:pPr>
+              <w:pStyle w:val="ResumeText"/>
+              <w:numPr>
+                <w:ilvl w:val="1"/>
+                <w:numId w:val="1"/>
+              </w:numPr>
+              <w:spacing w:before="20" w:after="20"/>
+            </w:pPr>
+            <w:r>
+              <w:t>Pioneered software testing at Carahsoft using Chai &amp; Mocha</w:t>
+            </w:r>
+          </w:p>
+          <w:p>
+            <w:pPr>
+              <w:pStyle w:val="ResumeText"/>
+              <w:numPr>
+                <w:ilvl w:val="0"/>
+                <w:numId w:val="1"/>
+              </w:numPr>
+              <w:spacing w:before="20" w:after="20"/>
+            </w:pPr>
+            <w:r>
+              <w:t xml:space="preserve">Architected </w:t>
+            </w:r>
+            <w:r>
+              <w:rPr>
+                <w:b/>
+              </w:rPr>
+              <w:t>Email Service</w:t>
+            </w:r>
+            <w:r>
+              <w:t xml:space="preserve"> to </w:t>
+            </w:r>
+            <w:r>
+              <w:t>build and send BI to sales teams &amp; directors</w:t>
+            </w:r>
+          </w:p>
+          <w:p>
+            <w:pPr>
+              <w:pStyle w:val="ResumeText"/>
+              <w:numPr>
+                <w:ilvl w:val="1"/>
+                <w:numId w:val="1"/>
+              </w:numPr>
+              <w:spacing w:before="20" w:after="20"/>
+            </w:pPr>
+            <w:r>
+              <w:t>Multi-threaded C# app pulls templates stored data</w:t>
+            </w:r>
+          </w:p>
+          <w:p>
+            <w:pPr>
+              <w:pStyle w:val="ResumeText"/>
+              <w:numPr>
+                <w:ilvl w:val="1"/>
+                <w:numId w:val="1"/>
+              </w:numPr>
+              <w:spacing w:before="20" w:after="20"/>
+            </w:pPr>
+            <w:r>
+              <w:t xml:space="preserve">Pulls data from SQL Server and </w:t>
+            </w:r>
+            <w:r>
+              <w:rPr>
+                <w:b/>
+              </w:rPr>
+              <w:t>MySQL</w:t>
+            </w:r>
+            <w:r>
+              <w:t xml:space="preserve"> databases</w:t>
+            </w:r>
+          </w:p>
+          <w:p>
+            <w:pPr>
+              <w:pStyle w:val="ResumeText"/>
+              <w:numPr>
+                <w:ilvl w:val="0"/>
+                <w:numId w:val="1"/>
+              </w:numPr>
+              <w:spacing w:before="20" w:after="20"/>
+              <w:ind w:right="1179"/>
+            </w:pPr>
+            <w:r>
+              <w:t xml:space="preserve">Deployed &amp; utilized multiple BI tools including </w:t>
+            </w:r>
+            <w:r>
+              <w:rPr>
+                <w:b/>
+              </w:rPr>
+              <w:t>Qlik</w:t>
+            </w:r>
+            <w:r>
+              <w:t xml:space="preserve">, </w:t>
+            </w:r>
+            <w:r>
+              <w:rPr>
+                <w:b/>
+              </w:rPr>
+              <w:t>Tableau</w:t>
+            </w:r>
+            <w:r>
+              <w:t xml:space="preserve">, &amp; </w:t>
+            </w:r>
+            <w:r>
+              <w:rPr>
+                <w:b/>
+              </w:rPr>
+              <w:t>ZoomData</w:t>
+            </w:r>
+            <w:r>
+              <w:t xml:space="preserve"> before ultimately building designing an in-house </w:t>
+            </w:r>
+            <w:r>
+              <w:rPr>
+                <w:b/>
+              </w:rPr>
+              <w:t>BI dashboard</w:t>
+            </w:r>
+            <w:r>
+              <w:t xml:space="preserve"> built on web app </w:t>
+            </w:r>
+            <w:r>
+              <w:t xml:space="preserve">wrapped in </w:t>
+            </w:r>
+            <w:r>
+              <w:rPr>
+                <w:b/>
+              </w:rPr>
+              <w:t>React</w:t>
+            </w:r>
+          </w:p>
+          <w:p>
+            <w:pPr>
+              <w:pStyle w:val="ResumeText"/>
+              <w:numPr>
+                <w:ilvl w:val="0"/>
+                <w:numId w:val="1"/>
+              </w:numPr>
+              <w:spacing w:before="20" w:after="20"/>
+            </w:pPr>
+            <w:r>
+              <w:t xml:space="preserve">Maintains &amp; develops proprietary </w:t>
+            </w:r>
+            <w:r>
+              <w:rPr>
+                <w:b/>
+              </w:rPr>
+              <w:t>CRM</w:t>
+            </w:r>
+          </w:p>
+          <w:p>
+            <w:pPr>
+              <w:pStyle w:val="ResumeText"/>
+              <w:numPr>
+                <w:ilvl w:val="1"/>
+                <w:numId w:val="1"/>
+              </w:numPr>
+              <w:spacing w:before="20" w:after="20"/>
+            </w:pPr>
+            <w:r>
+              <w:t>Responded</w:t>
+            </w:r>
+            <w:r>
+              <w:t xml:space="preserve"> to tickets from users</w:t>
+            </w:r>
+          </w:p>
+          <w:p>
+            <w:pPr>
+              <w:pStyle w:val="ResumeText"/>
+              <w:numPr>
+                <w:ilvl w:val="1"/>
+                <w:numId w:val="1"/>
+              </w:numPr>
+              <w:spacing w:before="20" w:after="20"/>
+            </w:pPr>
+            <w:r>
+              <w:t>Built</w:t>
+            </w:r>
+            <w:r>
+              <w:t xml:space="preserve"> </w:t>
+            </w:r>
+            <w:r>
+              <w:t>and customized</w:t>
+            </w:r>
+            <w:r>
+              <w:t xml:space="preserve"> WPF dashboards written with in-house framework</w:t>
+            </w:r>
+          </w:p>
+          <w:p>
+            <w:pPr>
+              <w:pStyle w:val="ResumeText"/>
+              <w:numPr>
+                <w:ilvl w:val="1"/>
+                <w:numId w:val="1"/>
+              </w:numPr>
+              <w:spacing w:before="20" w:after="20"/>
+            </w:pPr>
+            <w:r>
+              <w:t xml:space="preserve">Deployed web-based data visualizations within CRM using </w:t>
+            </w:r>
+            <w:r>
+              <w:rPr>
+                <w:b/>
+              </w:rPr>
+              <w:t>chromium</w:t>
+            </w:r>
+            <w:r>
+              <w:t xml:space="preserve"> </w:t>
+            </w:r>
+          </w:p>
+          <w:p>
+            <w:pPr>
+              <w:pStyle w:val="ResumeText"/>
+              <w:numPr>
+                <w:ilvl w:val="0"/>
+                <w:numId w:val="1"/>
+              </w:numPr>
+              <w:spacing w:before="20" w:after="20"/>
+              <w:rPr>
+                <w:b/>
+              </w:rPr>
+            </w:pPr>
+            <w:r>
+              <w:rPr>
+                <w:b/>
+              </w:rPr>
+              <w:t xml:space="preserve">Problem Solving Specialist </w:t>
+            </w:r>
+          </w:p>
+          <w:p>
+            <w:pPr>
+              <w:pStyle w:val="ResumeText"/>
+              <w:numPr>
+                <w:ilvl w:val="1"/>
+                <w:numId w:val="1"/>
+              </w:numPr>
+              <w:spacing w:before="20" w:after="20"/>
+            </w:pPr>
+            <w:r>
+              <w:t xml:space="preserve">Solved </w:t>
+            </w:r>
+            <w:r>
+              <w:t>certificate error causing website to be unreachable from chrome</w:t>
+            </w:r>
+          </w:p>
+          <w:p>
+            <w:pPr>
+              <w:pStyle w:val="ResumeText"/>
+              <w:numPr>
+                <w:ilvl w:val="1"/>
+                <w:numId w:val="1"/>
+              </w:numPr>
+              <w:spacing w:before="20" w:after="20"/>
+            </w:pPr>
+            <w:r>
+              <w:t xml:space="preserve">Resident </w:t>
+            </w:r>
+            <w:r>
+              <w:rPr>
+                <w:b/>
+              </w:rPr>
+              <w:t>Excel</w:t>
+            </w:r>
+            <w:r>
+              <w:t xml:space="preserve"> expert; VBA functions &amp; database connections for president</w:t>
+            </w:r>
+          </w:p>
+          <w:p>
+            <w:pPr>
+              <w:pStyle w:val="ResumeText"/>
+              <w:numPr>
+                <w:ilvl w:val="1"/>
+                <w:numId w:val="1"/>
+              </w:numPr>
+              <w:spacing w:before="20" w:after="20"/>
+            </w:pPr>
+            <w:r>
+              <w:t xml:space="preserve">Introduced Carahsoft to npm &amp; </w:t>
+            </w:r>
+            <w:r>
+              <w:rPr>
+                <w:b/>
+              </w:rPr>
+              <w:t>web frameworks</w:t>
+            </w:r>
+            <w:r>
+              <w:t xml:space="preserve"> </w:t>
+            </w:r>
+          </w:p>
+          <w:p>
+            <w:pPr>
+              <w:pStyle w:val="ResumeText"/>
+              <w:numPr>
+                <w:ilvl w:val="1"/>
+                <w:numId w:val="1"/>
+              </w:numPr>
+              <w:spacing w:before="20" w:after="20"/>
+            </w:pPr>
+            <w:r>
+              <w:rPr>
+                <w:b/>
+              </w:rPr>
+              <w:t>ETL</w:t>
+            </w:r>
+            <w:r>
+              <w:t xml:space="preserve"> script writer using </w:t>
+            </w:r>
+            <w:r>
+              <w:rPr>
+                <w:b/>
+              </w:rPr>
+              <w:t>Python</w:t>
+            </w:r>
+            <w:r>
+              <w:t xml:space="preserve">, C#, and </w:t>
+            </w:r>
+            <w:r>
+              <w:rPr>
+                <w:b/>
+              </w:rPr>
+              <w:t>Bash</w:t>
+            </w:r>
+          </w:p>
+          <w:p>
+            <w:pPr>
+              <w:pStyle w:val="ResumeText"/>
+              <w:numPr>
+                <w:ilvl w:val="1"/>
+                <w:numId w:val="1"/>
+              </w:numPr>
+              <w:spacing w:before="20" w:after="20"/>
+            </w:pPr>
+            <w:r>
+              <w:t xml:space="preserve">Resident </w:t>
+            </w:r>
+            <w:r>
+              <w:rPr>
+                <w:b/>
+              </w:rPr>
+              <w:t>statistician</w:t>
+            </w:r>
+            <w:r>
+              <w:t xml:space="preserve"> &amp; SQL expert</w:t>
+            </w:r>
+          </w:p>
+        </w:tc>
+      </w:tr>
+      <w:tr>
+        <w:trPr>
+          <w:cantSplit/>
+          <w:trHeight w:val="2726"/>
+        </w:trPr>
+        <w:tc>
+          <w:tcPr>
+            <w:tcW w:w="1924" w:type="dxa"/>
+          </w:tcPr>
+          <w:p>
+            <w:pPr>
+              <w:jc w:val="center"/>
+            </w:pPr>
+            <w:r>
+              <w:lastRenderedPageBreak/>
+              <w:t>Apr 2014 – May 2015</w:t>
+            </w:r>
+          </w:p>
+          <w:p>
+            <w:pPr>
+              <w:spacing w:after="0"/>
+              <w:jc w:val="center"/>
+            </w:pPr>
+          </w:p>
+        </w:tc>
+        <w:tc>
+          <w:tcPr>
+            <w:tcW w:w="8784" w:type="dxa"/>
           </w:tcPr>
           <w:sdt>
             <w:sdtPr>
@@ -369,12 +1344,14 @@
                 <w:color w:val="595959" w:themeColor="text1" w:themeTint="A6"/>
                 <w14:ligatures w14:val="none"/>
               </w:rPr>
-              <w:id w:val="-943767584"/>
+              <w:id w:val="1821611648"/>
             </w:sdtPr>
             <w:sdtEndPr/>
             <w:sdtContent>
-              <w:sdt>
-                <w:sdtPr>
+              <w:p>
+                <w:pPr>
+                  <w:pStyle w:val="Heading2"/>
+                  <w:spacing w:before="20" w:after="20"/>
                   <w:rPr>
                     <w:rFonts w:asciiTheme="minorHAnsi" w:eastAsiaTheme="minorEastAsia" w:hAnsiTheme="minorHAnsi" w:cstheme="minorBidi"/>
                     <w:b w:val="0"/>
@@ -383,706 +1360,1066 @@
                     <w:color w:val="595959" w:themeColor="text1" w:themeTint="A6"/>
                     <w14:ligatures w14:val="none"/>
                   </w:rPr>
-                  <w:id w:val="-1012132326"/>
-                </w:sdtPr>
-                <w:sdtEndPr/>
-                <w:sdtContent>
-                  <w:p>
-                    <w:pPr>
-                      <w:pStyle w:val="Heading2"/>
-                      <w:spacing w:before="20" w:after="20"/>
-                    </w:pPr>
-                    <w:r>
-                      <w:t xml:space="preserve">Data analytics &amp; </w:t>
-                    </w:r>
-                    <w:r>
-                      <w:t>VISUALIZATION</w:t>
-                    </w:r>
-                    <w:r>
-                      <w:t xml:space="preserve"> program manager</w:t>
-                    </w:r>
-                  </w:p>
-                  <w:p>
-                    <w:pPr>
-                      <w:pStyle w:val="Heading2"/>
-                      <w:spacing w:before="20" w:after="20"/>
-                      <w:rPr>
-                        <w:b w:val="0"/>
-                      </w:rPr>
-                    </w:pPr>
-                    <w:r>
-                      <w:t xml:space="preserve">    </w:t>
-                    </w:r>
-                    <w:r>
-                      <w:rPr>
-                        <w:b w:val="0"/>
-                      </w:rPr>
-                      <w:t>Carahsoft Technology Corp.</w:t>
-                    </w:r>
-                  </w:p>
-                  <w:p>
-                    <w:pPr>
-                      <w:pStyle w:val="ResumeText"/>
-                      <w:spacing w:before="20" w:after="20"/>
-                    </w:pPr>
-                    <w:r>
-                      <w:t xml:space="preserve"> </w:t>
-                    </w:r>
-                    <w:r>
-                      <w:t>My job</w:t>
-                    </w:r>
-                    <w:r>
-                      <w:t xml:space="preserve"> </w:t>
-                    </w:r>
-                    <w:r>
-                      <w:t>involves interfacing</w:t>
-                    </w:r>
-                    <w:r>
-                      <w:t xml:space="preserve"> with other teams </w:t>
-                    </w:r>
-                    <w:r>
-                      <w:t>to</w:t>
-                    </w:r>
-                    <w:r>
-                      <w:t xml:space="preserve"> come up with questions</w:t>
-                    </w:r>
-                    <w:r>
-                      <w:t xml:space="preserve">, investigate </w:t>
-                    </w:r>
-                    <w:r>
-                      <w:t>the</w:t>
-                    </w:r>
-                    <w:r>
-                      <w:t xml:space="preserve"> data</w:t>
-                    </w:r>
-                    <w:r>
-                      <w:t>, and create data products</w:t>
-                    </w:r>
-                    <w:r>
-                      <w:t xml:space="preserve">.  </w:t>
-                    </w:r>
-                    <w:r>
-                      <w:t>I</w:t>
-                    </w:r>
-                    <w:r>
-                      <w:t xml:space="preserve"> </w:t>
-                    </w:r>
-                    <w:r>
-                      <w:t xml:space="preserve">work with a variety of tools but use </w:t>
-                    </w:r>
-                    <w:r>
-                      <w:t xml:space="preserve">SQL, </w:t>
-                    </w:r>
-                    <w:r>
-                      <w:t>C#, JavaScript, Bash, Python, and Excel daily</w:t>
-                    </w:r>
-                    <w:r>
-                      <w:t xml:space="preserve">.  I </w:t>
-                    </w:r>
-                    <w:r>
-                      <w:t>have</w:t>
-                    </w:r>
-                    <w:r>
-                      <w:t xml:space="preserve"> deployed pre-built data-analysis tools (Qlik, </w:t>
-                    </w:r>
-                    <w:proofErr w:type="spellStart"/>
-                    <w:r>
-                      <w:t>ZoomData</w:t>
-                    </w:r>
-                    <w:proofErr w:type="spellEnd"/>
-                    <w:r>
-                      <w:t>, T</w:t>
-                    </w:r>
-                    <w:r>
-                      <w:t>ableau</w:t>
-                    </w:r>
-                    <w:r>
-                      <w:t xml:space="preserve">, </w:t>
-                    </w:r>
-                    <w:proofErr w:type="spellStart"/>
-                    <w:r>
-                      <w:t>Splunk</w:t>
-                    </w:r>
-                    <w:proofErr w:type="spellEnd"/>
-                    <w:r>
-                      <w:t>)</w:t>
-                    </w:r>
-                    <w:r>
-                      <w:t xml:space="preserve"> but currently </w:t>
-                    </w:r>
-                    <w:r>
-                      <w:t xml:space="preserve">my </w:t>
-                    </w:r>
-                    <w:r>
-                      <w:t>team and I are</w:t>
-                    </w:r>
-                    <w:r>
-                      <w:t xml:space="preserve"> building</w:t>
-                    </w:r>
-                    <w:r>
-                      <w:t>-out</w:t>
-                    </w:r>
-                    <w:r>
-                      <w:t xml:space="preserve"> a</w:t>
-                    </w:r>
-                    <w:r>
-                      <w:t>n in-house</w:t>
-                    </w:r>
-                    <w:r>
-                      <w:t xml:space="preserve"> web-based </w:t>
-                    </w:r>
-                    <w:r>
-                      <w:t xml:space="preserve">visualization tool using Typescript, </w:t>
-                    </w:r>
-                    <w:r>
-                      <w:t>ASP.NET</w:t>
-                    </w:r>
-                    <w:r>
-                      <w:t>, and Windows Server</w:t>
-                    </w:r>
-                    <w:r>
-                      <w:t xml:space="preserve">. </w:t>
-                    </w:r>
-                  </w:p>
-                  <w:sdt>
-                    <w:sdtPr>
-                      <w:rPr>
-                        <w:rFonts w:asciiTheme="minorHAnsi" w:eastAsiaTheme="minorEastAsia" w:hAnsiTheme="minorHAnsi" w:cstheme="minorBidi"/>
-                        <w:b w:val="0"/>
-                        <w:bCs w:val="0"/>
-                        <w:caps w:val="0"/>
-                        <w:color w:val="595959" w:themeColor="text1" w:themeTint="A6"/>
-                        <w14:ligatures w14:val="none"/>
-                      </w:rPr>
-                      <w:id w:val="1821611648"/>
-                    </w:sdtPr>
-                    <w:sdtEndPr/>
-                    <w:sdtContent>
-                      <w:p>
-                        <w:pPr>
-                          <w:pStyle w:val="Heading2"/>
-                          <w:spacing w:before="20" w:after="20"/>
-                        </w:pPr>
-                        <w:r>
-                          <w:t xml:space="preserve">phd student &amp; </w:t>
-                        </w:r>
-                        <w:r>
-                          <w:t>R</w:t>
-                        </w:r>
-                        <w:r>
-                          <w:t>esearcher, molecular neuroscience</w:t>
-                        </w:r>
-                      </w:p>
-                      <w:p>
-                        <w:pPr>
-                          <w:pStyle w:val="Heading2"/>
-                          <w:rPr>
-                            <w:b w:val="0"/>
-                          </w:rPr>
-                        </w:pPr>
-                        <w:r>
-                          <w:rPr>
-                            <w:b w:val="0"/>
-                          </w:rPr>
-                          <w:t xml:space="preserve">    </w:t>
-                        </w:r>
-                        <w:r>
-                          <w:rPr>
-                            <w:b w:val="0"/>
-                          </w:rPr>
-                          <w:t xml:space="preserve">Krasnow Institute for Advanced Study Under Nadine Kabbani </w:t>
-                        </w:r>
-                      </w:p>
-                      <w:p>
-                        <w:pPr>
-                          <w:pStyle w:val="ResumeText"/>
-                          <w:spacing w:before="20" w:after="20"/>
-                        </w:pPr>
-                        <w:r>
-                          <w:t xml:space="preserve"> </w:t>
-                        </w:r>
-                        <w:r>
-                          <w:t>I performed bench</w:t>
-                        </w:r>
-                        <w:r>
-                          <w:t>-</w:t>
-                        </w:r>
-                        <w:r>
-                          <w:t>work doing cell culture, proteomics, live cell calcium imaging, as we</w:t>
-                        </w:r>
-                        <w:r>
-                          <w:t>ll as a host of other molecular-</w:t>
-                        </w:r>
-                        <w:r>
-                          <w:t xml:space="preserve">biology assays. The bulk of my work was in </w:t>
-                        </w:r>
-                        <w:r>
-                          <w:t>hypothesis testing</w:t>
-                        </w:r>
-                        <w:r>
-                          <w:t xml:space="preserve"> and </w:t>
-                        </w:r>
-                        <w:r>
-                          <w:t>data-visualization</w:t>
-                        </w:r>
-                        <w:r>
-                          <w:t>;</w:t>
-                        </w:r>
-                        <w:r>
-                          <w:t xml:space="preserve"> in Excel</w:t>
-                        </w:r>
-                        <w:r>
-                          <w:t>, R,</w:t>
-                        </w:r>
-                        <w:r>
-                          <w:t xml:space="preserve"> and SPSS. I presented a poster at the Society for Neuroscience Annual Meeting wh</w:t>
-                        </w:r>
-                        <w:r>
-                          <w:t>ich summarized my work titled “</w:t>
-                        </w:r>
-                        <w:r>
-                          <w:t>Cytoskeletal motility and structural growth in developing neural cells is driven by α7- nicotinic acetylcholine receptor association with G proteins</w:t>
-                        </w:r>
-                        <w:r>
-                          <w:t>”</w:t>
-                        </w:r>
-                        <w:r>
-                          <w:t>.  Although neuroscience is fascinating my work was all theory and no application</w:t>
-                        </w:r>
-                        <w:r>
-                          <w:t>,</w:t>
-                        </w:r>
-                        <w:r>
-                          <w:t xml:space="preserve"> which left me yearning for a more practical challenge.  With the birth of my son I left </w:t>
-                        </w:r>
-                        <w:r>
-                          <w:t xml:space="preserve">my PHD uncompleted </w:t>
-                        </w:r>
-                        <w:r>
-                          <w:t>to pursue data-science</w:t>
-                        </w:r>
-                        <w:r>
-                          <w:t xml:space="preserve"> and support my burgeoning family</w:t>
-                        </w:r>
-                        <w:r>
-                          <w:t xml:space="preserve">.   </w:t>
-                        </w:r>
-                      </w:p>
-                    </w:sdtContent>
-                  </w:sdt>
-                  <w:sdt>
-                    <w:sdtPr>
-                      <w:rPr>
-                        <w:rFonts w:asciiTheme="minorHAnsi" w:eastAsiaTheme="minorEastAsia" w:hAnsiTheme="minorHAnsi" w:cstheme="minorBidi"/>
-                        <w:b w:val="0"/>
-                        <w:bCs w:val="0"/>
-                        <w:caps w:val="0"/>
-                        <w:color w:val="595959" w:themeColor="text1" w:themeTint="A6"/>
-                        <w14:ligatures w14:val="none"/>
-                      </w:rPr>
-                      <w:id w:val="-792212139"/>
-                    </w:sdtPr>
-                    <w:sdtEndPr/>
-                    <w:sdtContent>
-                      <w:p>
-                        <w:pPr>
-                          <w:pStyle w:val="Heading2"/>
-                          <w:spacing w:before="20" w:after="20"/>
-                        </w:pPr>
-                        <w:r>
-                          <w:t>B.S Economics, concentration in management</w:t>
-                        </w:r>
-                      </w:p>
-                      <w:p>
-                        <w:pPr>
-                          <w:pStyle w:val="Heading2"/>
-                          <w:rPr>
-                            <w:b w:val="0"/>
-                          </w:rPr>
-                        </w:pPr>
-                        <w:r>
-                          <w:rPr>
-                            <w:b w:val="0"/>
-                          </w:rPr>
-                          <w:t xml:space="preserve">    George Mason University</w:t>
-                        </w:r>
-                      </w:p>
-                      <w:p>
-                        <w:pPr>
-                          <w:pStyle w:val="ResumeText"/>
-                          <w:spacing w:before="20" w:after="20"/>
-                        </w:pPr>
-                        <w:r>
-                          <w:t xml:space="preserve"> </w:t>
-                        </w:r>
-                        <w:r>
-                          <w:t xml:space="preserve">I’m </w:t>
-                        </w:r>
-                        <w:r>
-                          <w:t>innately</w:t>
-                        </w:r>
-                        <w:r>
-                          <w:t xml:space="preserve"> curious and so enjoyed </w:t>
-                        </w:r>
-                        <w:r>
-                          <w:t>courses</w:t>
-                        </w:r>
-                        <w:r>
-                          <w:t xml:space="preserve"> in IT, Economics, Math, Biolog</w:t>
-                        </w:r>
-                        <w:r>
-                          <w:t>y,</w:t>
-                        </w:r>
-                        <w:r>
-                          <w:t xml:space="preserve"> Neuroscience, and Psychology. </w:t>
-                        </w:r>
-                        <w:r>
-                          <w:t xml:space="preserve"> </w:t>
-                        </w:r>
-                        <w:bookmarkStart w:id="0" w:name="_GoBack"/>
-                        <w:bookmarkEnd w:id="0"/>
-                        <w:r>
-                          <w:t>I particularly enjoyed attending research seminars and coordinating study groups with my peers.  U</w:t>
-                        </w:r>
-                        <w:r>
-                          <w:t>ltimately</w:t>
-                        </w:r>
-                        <w:r>
-                          <w:t xml:space="preserve"> I</w:t>
-                        </w:r>
-                        <w:r>
-                          <w:t xml:space="preserve"> </w:t>
-                        </w:r>
-                        <w:r>
-                          <w:t>majored in</w:t>
-                        </w:r>
-                        <w:r>
-                          <w:t xml:space="preserve"> Economics because of </w:t>
-                        </w:r>
-                        <w:r>
-                          <w:t>its</w:t>
-                        </w:r>
-                        <w:r>
-                          <w:t xml:space="preserve"> versatility in the job market and because the Economics professors at George Mason </w:t>
-                        </w:r>
-                        <w:r>
-                          <w:t>are second to none!</w:t>
-                        </w:r>
-                        <w:r>
-                          <w:t xml:space="preserve">  </w:t>
-                        </w:r>
-                        <w:r>
-                          <w:t xml:space="preserve"> </w:t>
-                        </w:r>
-                      </w:p>
-                    </w:sdtContent>
-                  </w:sdt>
-                  <w:sdt>
-                    <w:sdtPr>
-                      <w:rPr>
-                        <w:rFonts w:asciiTheme="minorHAnsi" w:eastAsiaTheme="minorEastAsia" w:hAnsiTheme="minorHAnsi" w:cstheme="minorBidi"/>
-                        <w:b w:val="0"/>
-                        <w:bCs w:val="0"/>
-                        <w:caps w:val="0"/>
-                        <w:color w:val="595959" w:themeColor="text1" w:themeTint="A6"/>
-                        <w14:ligatures w14:val="none"/>
-                      </w:rPr>
-                      <w:id w:val="-810708634"/>
-                    </w:sdtPr>
-                    <w:sdtEndPr/>
-                    <w:sdtContent>
-                      <w:p>
-                        <w:pPr>
-                          <w:pStyle w:val="Heading2"/>
-                          <w:spacing w:before="20" w:after="20"/>
-                        </w:pPr>
-                        <w:r>
-                          <w:t xml:space="preserve">research assistant, econometrics </w:t>
-                        </w:r>
-                      </w:p>
-                      <w:p>
-                        <w:pPr>
-                          <w:pStyle w:val="Heading2"/>
-                          <w:rPr>
-                            <w:b w:val="0"/>
-                          </w:rPr>
-                        </w:pPr>
-                        <w:r>
-                          <w:rPr>
-                            <w:b w:val="0"/>
-                          </w:rPr>
-                          <w:t xml:space="preserve">    GMU Economics Department Under Drs. Dave Hebert and Thomas Stratman</w:t>
-                        </w:r>
-                      </w:p>
-                      <w:p>
-                        <w:pPr>
-                          <w:pStyle w:val="Heading2"/>
-                          <w:spacing w:before="20" w:after="20"/>
-                          <w:rPr>
-                            <w:rFonts w:asciiTheme="minorHAnsi" w:eastAsiaTheme="minorEastAsia" w:hAnsiTheme="minorHAnsi" w:cstheme="minorBidi"/>
-                            <w:b w:val="0"/>
-                            <w:bCs w:val="0"/>
-                            <w:caps w:val="0"/>
-                            <w:color w:val="595959" w:themeColor="text1" w:themeTint="A6"/>
-                            <w14:ligatures w14:val="none"/>
-                          </w:rPr>
-                        </w:pPr>
-                        <w:r>
-                          <w:rPr>
-                            <w:rFonts w:asciiTheme="minorHAnsi" w:eastAsiaTheme="minorEastAsia" w:hAnsiTheme="minorHAnsi" w:cstheme="minorBidi"/>
-                            <w:b w:val="0"/>
-                            <w:bCs w:val="0"/>
-                            <w:caps w:val="0"/>
-                            <w:color w:val="595959" w:themeColor="text1" w:themeTint="A6"/>
-                            <w14:ligatures w14:val="none"/>
-                          </w:rPr>
-                          <w:t xml:space="preserve"> I crawled the internet for data on timberlands in the northwest United States. </w:t>
-                        </w:r>
-                        <w:r>
-                          <w:rPr>
-                            <w:rFonts w:asciiTheme="minorHAnsi" w:eastAsiaTheme="minorEastAsia" w:hAnsiTheme="minorHAnsi" w:cstheme="minorBidi"/>
-                            <w:b w:val="0"/>
-                            <w:bCs w:val="0"/>
-                            <w:caps w:val="0"/>
-                            <w:color w:val="595959" w:themeColor="text1" w:themeTint="A6"/>
-                            <w14:ligatures w14:val="none"/>
-                          </w:rPr>
-                          <w:t>The</w:t>
-                        </w:r>
-                        <w:r>
-                          <w:rPr>
-                            <w:rFonts w:asciiTheme="minorHAnsi" w:eastAsiaTheme="minorEastAsia" w:hAnsiTheme="minorHAnsi" w:cstheme="minorBidi"/>
-                            <w:b w:val="0"/>
-                            <w:bCs w:val="0"/>
-                            <w:caps w:val="0"/>
-                            <w:color w:val="595959" w:themeColor="text1" w:themeTint="A6"/>
-                            <w14:ligatures w14:val="none"/>
-                          </w:rPr>
-                          <w:t xml:space="preserve"> data was curated and parsed into .</w:t>
-                        </w:r>
-                        <w:proofErr w:type="spellStart"/>
-                        <w:r>
-                          <w:rPr>
-                            <w:rFonts w:asciiTheme="minorHAnsi" w:eastAsiaTheme="minorEastAsia" w:hAnsiTheme="minorHAnsi" w:cstheme="minorBidi"/>
-                            <w:b w:val="0"/>
-                            <w:bCs w:val="0"/>
-                            <w:caps w:val="0"/>
-                            <w:color w:val="595959" w:themeColor="text1" w:themeTint="A6"/>
-                            <w14:ligatures w14:val="none"/>
-                          </w:rPr>
-                          <w:t>xlsx</w:t>
-                        </w:r>
-                        <w:proofErr w:type="spellEnd"/>
-                        <w:r>
-                          <w:rPr>
-                            <w:rFonts w:asciiTheme="minorHAnsi" w:eastAsiaTheme="minorEastAsia" w:hAnsiTheme="minorHAnsi" w:cstheme="minorBidi"/>
-                            <w:b w:val="0"/>
-                            <w:bCs w:val="0"/>
-                            <w:caps w:val="0"/>
-                            <w:color w:val="595959" w:themeColor="text1" w:themeTint="A6"/>
-                            <w14:ligatures w14:val="none"/>
-                          </w:rPr>
-                          <w:t xml:space="preserve"> format</w:t>
-                        </w:r>
-                        <w:r>
-                          <w:rPr>
-                            <w:rFonts w:asciiTheme="minorHAnsi" w:eastAsiaTheme="minorEastAsia" w:hAnsiTheme="minorHAnsi" w:cstheme="minorBidi"/>
-                            <w:b w:val="0"/>
-                            <w:bCs w:val="0"/>
-                            <w:caps w:val="0"/>
-                            <w:color w:val="595959" w:themeColor="text1" w:themeTint="A6"/>
-                            <w14:ligatures w14:val="none"/>
-                          </w:rPr>
-                          <w:t xml:space="preserve"> for further analysis</w:t>
-                        </w:r>
-                        <w:r>
-                          <w:rPr>
-                            <w:rFonts w:asciiTheme="minorHAnsi" w:eastAsiaTheme="minorEastAsia" w:hAnsiTheme="minorHAnsi" w:cstheme="minorBidi"/>
-                            <w:b w:val="0"/>
-                            <w:bCs w:val="0"/>
-                            <w:caps w:val="0"/>
-                            <w:color w:val="595959" w:themeColor="text1" w:themeTint="A6"/>
-                            <w14:ligatures w14:val="none"/>
-                          </w:rPr>
-                          <w:t>. The project was investigating the tragedy of the anti-commons.</w:t>
-                        </w:r>
-                      </w:p>
-                      <w:sdt>
-                        <w:sdtPr>
-                          <w:rPr>
-                            <w:rFonts w:asciiTheme="minorHAnsi" w:eastAsiaTheme="minorEastAsia" w:hAnsiTheme="minorHAnsi" w:cstheme="minorBidi"/>
-                            <w:b w:val="0"/>
-                            <w:bCs w:val="0"/>
-                            <w:caps w:val="0"/>
-                            <w:color w:val="595959" w:themeColor="text1" w:themeTint="A6"/>
-                            <w14:ligatures w14:val="none"/>
-                          </w:rPr>
-                          <w:id w:val="1706593206"/>
-                        </w:sdtPr>
-                        <w:sdtEndPr/>
-                        <w:sdtContent>
-                          <w:p>
-                            <w:pPr>
-                              <w:pStyle w:val="Heading2"/>
-                              <w:spacing w:before="20" w:after="20"/>
-                            </w:pPr>
-                            <w:r>
-                              <w:t xml:space="preserve">researcher, cognitive psychology </w:t>
-                            </w:r>
-                          </w:p>
-                          <w:p>
-                            <w:pPr>
-                              <w:pStyle w:val="Heading2"/>
-                              <w:rPr>
-                                <w:b w:val="0"/>
-                              </w:rPr>
-                            </w:pPr>
-                            <w:r>
-                              <w:t xml:space="preserve">    </w:t>
-                            </w:r>
-                            <w:r>
-                              <w:rPr>
-                                <w:b w:val="0"/>
-                              </w:rPr>
-                              <w:t>Human Factors</w:t>
-                            </w:r>
-                            <w:r>
-                              <w:rPr>
-                                <w:b w:val="0"/>
-                              </w:rPr>
-                              <w:t xml:space="preserve"> &amp; Applied Cognition </w:t>
-                            </w:r>
-                            <w:r>
-                              <w:rPr>
-                                <w:b w:val="0"/>
-                              </w:rPr>
-                              <w:t>Labs</w:t>
-                            </w:r>
-                            <w:r>
-                              <w:rPr>
-                                <w:b w:val="0"/>
-                              </w:rPr>
-                              <w:t xml:space="preserve"> Under Drs. Matthew Peterson &amp; Eric Blumberg</w:t>
-                            </w:r>
-                          </w:p>
-                          <w:p>
-                            <w:pPr>
-                              <w:pStyle w:val="ResumeText"/>
-                              <w:spacing w:before="20" w:after="20"/>
-                            </w:pPr>
-                            <w:r>
-                              <w:t xml:space="preserve">I worked mainly in the Eye-tracking lab but </w:t>
-                            </w:r>
-                            <w:r>
-                              <w:t xml:space="preserve">was </w:t>
-                            </w:r>
-                            <w:r>
-                              <w:t xml:space="preserve">also trained with EEG and TCDS. I ran human subjects through a series of tasks, recorded the data, and paid them as necessary. </w:t>
-                            </w:r>
-                            <w:r>
-                              <w:t>The studies</w:t>
-                            </w:r>
-                            <w:r>
-                              <w:t xml:space="preserve"> </w:t>
-                            </w:r>
-                            <w:r>
-                              <w:t>assessed spatial working memory inhibition via</w:t>
-                            </w:r>
-                            <w:r>
-                              <w:t xml:space="preserve"> activation of the occipital lobe.</w:t>
-                            </w:r>
-                          </w:p>
-                        </w:sdtContent>
-                      </w:sdt>
-                      <w:sdt>
-                        <w:sdtPr>
-                          <w:rPr>
-                            <w:rFonts w:asciiTheme="minorHAnsi" w:eastAsiaTheme="minorEastAsia" w:hAnsiTheme="minorHAnsi" w:cstheme="minorBidi"/>
-                            <w:b w:val="0"/>
-                            <w:bCs w:val="0"/>
-                            <w:caps w:val="0"/>
-                            <w:color w:val="595959" w:themeColor="text1" w:themeTint="A6"/>
-                            <w14:ligatures w14:val="none"/>
-                          </w:rPr>
-                          <w:id w:val="665911364"/>
-                        </w:sdtPr>
-                        <w:sdtEndPr/>
-                        <w:sdtContent>
-                          <w:p>
-                            <w:pPr>
-                              <w:pStyle w:val="Heading2"/>
-                              <w:spacing w:before="20" w:after="20"/>
-                            </w:pPr>
-                            <w:r>
-                              <w:t>Disney college program</w:t>
-                            </w:r>
-                          </w:p>
-                          <w:p>
-                            <w:pPr>
-                              <w:pStyle w:val="Heading2"/>
-                              <w:rPr>
-                                <w:b w:val="0"/>
-                              </w:rPr>
-                            </w:pPr>
-                            <w:r>
-                              <w:rPr>
-                                <w:b w:val="0"/>
-                              </w:rPr>
-                              <w:t xml:space="preserve">    Walt Disney World, Orlando Florida </w:t>
-                            </w:r>
-                          </w:p>
-                          <w:p>
-                            <w:pPr>
-                              <w:pStyle w:val="ResumeText"/>
-                              <w:spacing w:before="20" w:after="20"/>
-                            </w:pPr>
-                            <w:r>
-                              <w:t xml:space="preserve">  I o</w:t>
-                            </w:r>
-                            <w:r>
-                              <w:t xml:space="preserve">perated </w:t>
-                            </w:r>
-                            <w:r>
-                              <w:t xml:space="preserve">the world’s most expensive </w:t>
-                            </w:r>
-                            <w:r>
-                              <w:t xml:space="preserve">rollercoaster, Expedition Everest, in </w:t>
-                            </w:r>
-                            <w:r>
-                              <w:t xml:space="preserve">Disney’s </w:t>
-                            </w:r>
-                            <w:r>
-                              <w:t xml:space="preserve">Animal Kingdom. </w:t>
-                            </w:r>
-                            <w:r>
-                              <w:t xml:space="preserve">I had the opportunity to learn from the </w:t>
-                            </w:r>
-                            <w:r>
-                              <w:t>foremost</w:t>
-                            </w:r>
-                            <w:r>
-                              <w:t xml:space="preserve"> experts in customer service and have a blast doing so.  </w:t>
-                            </w:r>
-                          </w:p>
-                        </w:sdtContent>
-                      </w:sdt>
-                    </w:sdtContent>
-                  </w:sdt>
-                </w:sdtContent>
-              </w:sdt>
+                </w:pPr>
+                <w:r>
+                  <w:t>Researcher, molecular neuroscience</w:t>
+                </w:r>
+              </w:p>
+              <w:p>
+                <w:pPr>
+                  <w:pStyle w:val="Heading2"/>
+                  <w:rPr>
+                    <w:b w:val="0"/>
+                  </w:rPr>
+                </w:pPr>
+                <w:r>
+                  <w:rPr>
+                    <w:b w:val="0"/>
+                  </w:rPr>
+                  <w:t xml:space="preserve">    </w:t>
+                </w:r>
+                <w:r>
+                  <w:rPr>
+                    <w:b w:val="0"/>
+                  </w:rPr>
+                  <w:t xml:space="preserve">Krasnow Institute for Advanced Study Under Nadine Kabbani </w:t>
+                </w:r>
+              </w:p>
+              <w:p>
+                <w:pPr>
+                  <w:pStyle w:val="ResumeText"/>
+                  <w:numPr>
+                    <w:ilvl w:val="0"/>
+                    <w:numId w:val="1"/>
+                  </w:numPr>
+                  <w:spacing w:before="20" w:after="20"/>
+                  <w:ind w:right="549"/>
+                </w:pPr>
+                <w:r>
+                  <w:t>B</w:t>
+                </w:r>
+                <w:r>
+                  <w:t>ench</w:t>
+                </w:r>
+                <w:r>
+                  <w:t>-</w:t>
+                </w:r>
+                <w:r>
+                  <w:t xml:space="preserve">work; </w:t>
+                </w:r>
+                <w:r>
+                  <w:t xml:space="preserve">cell culture, proteomics, </w:t>
+                </w:r>
+                <w:r>
+                  <w:t>live cell calcium imaging, &amp;</w:t>
+                </w:r>
+                <w:r>
+                  <w:t xml:space="preserve"> other molecular-</w:t>
+                </w:r>
+                <w:r>
+                  <w:t xml:space="preserve">biology assays. </w:t>
+                </w:r>
+              </w:p>
+              <w:p>
+                <w:pPr>
+                  <w:pStyle w:val="ResumeText"/>
+                  <w:numPr>
+                    <w:ilvl w:val="0"/>
+                    <w:numId w:val="1"/>
+                  </w:numPr>
+                  <w:spacing w:before="20" w:after="20"/>
+                  <w:ind w:right="549"/>
+                </w:pPr>
+                <w:r>
+                  <w:t xml:space="preserve">Hypothesis </w:t>
+                </w:r>
+                <w:r>
+                  <w:t>testing</w:t>
+                </w:r>
+                <w:r>
+                  <w:t>, data-analysis,</w:t>
+                </w:r>
+                <w:r>
+                  <w:t xml:space="preserve"> and </w:t>
+                </w:r>
+                <w:r>
+                  <w:t>data-visualization</w:t>
+                </w:r>
+                <w:r>
+                  <w:t xml:space="preserve"> using</w:t>
+                </w:r>
+                <w:r>
+                  <w:t xml:space="preserve"> </w:t>
+                </w:r>
+                <w:r>
+                  <w:rPr>
+                    <w:b/>
+                  </w:rPr>
+                  <w:t>Excel</w:t>
+                </w:r>
+                <w:r>
+                  <w:t xml:space="preserve">, </w:t>
+                </w:r>
+                <w:r>
+                  <w:rPr>
+                    <w:b/>
+                  </w:rPr>
+                  <w:t>R</w:t>
+                </w:r>
+                <w:r>
+                  <w:t>,</w:t>
+                </w:r>
+                <w:r>
+                  <w:t xml:space="preserve"> and </w:t>
+                </w:r>
+                <w:r>
+                  <w:rPr>
+                    <w:b/>
+                  </w:rPr>
+                  <w:t>SPSS</w:t>
+                </w:r>
+                <w:r>
+                  <w:t xml:space="preserve">. </w:t>
+                </w:r>
+              </w:p>
+              <w:p>
+                <w:pPr>
+                  <w:pStyle w:val="ResumeText"/>
+                  <w:numPr>
+                    <w:ilvl w:val="1"/>
+                    <w:numId w:val="1"/>
+                  </w:numPr>
+                  <w:spacing w:before="20" w:after="20"/>
+                  <w:ind w:right="549"/>
+                </w:pPr>
+                <w:r>
+                  <w:t>Cleaned data sets large &amp; small</w:t>
+                </w:r>
+              </w:p>
+              <w:p>
+                <w:pPr>
+                  <w:pStyle w:val="ResumeText"/>
+                  <w:numPr>
+                    <w:ilvl w:val="1"/>
+                    <w:numId w:val="1"/>
+                  </w:numPr>
+                  <w:spacing w:before="20" w:after="20"/>
+                  <w:ind w:right="549"/>
+                </w:pPr>
+                <w:r>
+                  <w:t>Pioneered parametric testing in the lab</w:t>
+                </w:r>
+              </w:p>
+              <w:p>
+                <w:pPr>
+                  <w:pStyle w:val="ResumeText"/>
+                  <w:numPr>
+                    <w:ilvl w:val="1"/>
+                    <w:numId w:val="1"/>
+                  </w:numPr>
+                  <w:spacing w:before="20" w:after="20"/>
+                  <w:ind w:right="549"/>
+                </w:pPr>
+                <w:r>
+                  <w:t xml:space="preserve">Utilized </w:t>
+                </w:r>
+                <w:r>
+                  <w:rPr>
+                    <w:b/>
+                  </w:rPr>
+                  <w:t>advanced statistical techniques</w:t>
+                </w:r>
+                <w:r>
+                  <w:t xml:space="preserve"> including t-test, ANOVA, Kruskal-Wallis, </w:t>
+                </w:r>
+                <w:r>
+                  <w:t>Linear &amp; Multiple Regression</w:t>
+                </w:r>
+                <w:r>
+                  <w:t>, Shapiro</w:t>
+                </w:r>
+                <w:r>
+                  <w:t>-Wilk</w:t>
+                </w:r>
+                <w:r>
+                  <w:t xml:space="preserve">, </w:t>
+                </w:r>
+                <w:r>
+                  <w:t>&amp; PCA</w:t>
+                </w:r>
+              </w:p>
+              <w:p>
+                <w:pPr>
+                  <w:pStyle w:val="ResumeText"/>
+                  <w:numPr>
+                    <w:ilvl w:val="0"/>
+                    <w:numId w:val="1"/>
+                  </w:numPr>
+                  <w:spacing w:before="20" w:after="20"/>
+                  <w:ind w:right="279"/>
+                </w:pPr>
+                <w:r>
+                  <w:t xml:space="preserve">Presented poster at </w:t>
+                </w:r>
+                <w:r>
+                  <w:t xml:space="preserve">Society for Neuroscience </w:t>
+                </w:r>
+                <w:r>
+                  <w:t>“</w:t>
+                </w:r>
+                <w:r>
+                  <w:t>Cytoskeletal motility and structural growth in developing neural cells is driven by α7- nicotinic acetylcholine receptor association with G proteins</w:t>
+                </w:r>
+                <w:r>
+                  <w:t xml:space="preserve">”. </w:t>
+                </w:r>
+              </w:p>
             </w:sdtContent>
           </w:sdt>
+        </w:tc>
+      </w:tr>
+      <w:tr>
+        <w:trPr>
+          <w:cantSplit/>
+          <w:trHeight w:val="316"/>
+        </w:trPr>
+        <w:tc>
+          <w:tcPr>
+            <w:tcW w:w="1924" w:type="dxa"/>
+          </w:tcPr>
+          <w:p>
+            <w:pPr>
+              <w:spacing w:after="0"/>
+              <w:jc w:val="center"/>
+            </w:pPr>
+            <w:r>
+              <w:t>Feb 2013 – Aug 2013</w:t>
+            </w:r>
+          </w:p>
+          <w:p>
+            <w:pPr>
+              <w:pStyle w:val="Heading2"/>
+              <w:spacing w:after="0"/>
+              <w:jc w:val="center"/>
+            </w:pPr>
+          </w:p>
+        </w:tc>
+        <w:tc>
+          <w:tcPr>
+            <w:tcW w:w="8975" w:type="dxa"/>
+          </w:tcPr>
+          <w:p>
+            <w:pPr>
+              <w:pStyle w:val="Heading2"/>
+              <w:spacing w:before="20" w:after="20"/>
+            </w:pPr>
+            <w:r>
+              <w:t xml:space="preserve">research assistant, econometrics </w:t>
+            </w:r>
+          </w:p>
+          <w:p>
+            <w:pPr>
+              <w:pStyle w:val="Heading2"/>
+              <w:rPr>
+                <w:b w:val="0"/>
+              </w:rPr>
+            </w:pPr>
+            <w:r>
+              <w:rPr>
+                <w:b w:val="0"/>
+              </w:rPr>
+              <w:t xml:space="preserve">    GMU Economics Department Under Drs. Dave Hebert and Thomas Stratman</w:t>
+            </w:r>
+          </w:p>
+          <w:p>
+            <w:pPr>
+              <w:pStyle w:val="Heading2"/>
+              <w:numPr>
+                <w:ilvl w:val="0"/>
+                <w:numId w:val="1"/>
+              </w:numPr>
+              <w:spacing w:before="20" w:after="20"/>
+              <w:rPr>
+                <w:rFonts w:asciiTheme="minorHAnsi" w:eastAsiaTheme="minorEastAsia" w:hAnsiTheme="minorHAnsi" w:cstheme="minorBidi"/>
+                <w:b w:val="0"/>
+                <w:bCs w:val="0"/>
+                <w:caps w:val="0"/>
+                <w:color w:val="595959" w:themeColor="text1" w:themeTint="A6"/>
+                <w14:ligatures w14:val="none"/>
+              </w:rPr>
+            </w:pPr>
+            <w:r>
+              <w:rPr>
+                <w:rFonts w:asciiTheme="minorHAnsi" w:eastAsiaTheme="minorEastAsia" w:hAnsiTheme="minorHAnsi" w:cstheme="minorBidi"/>
+                <w:b w:val="0"/>
+                <w:bCs w:val="0"/>
+                <w:caps w:val="0"/>
+                <w:color w:val="595959" w:themeColor="text1" w:themeTint="A6"/>
+                <w14:ligatures w14:val="none"/>
+              </w:rPr>
+              <w:t>C</w:t>
+            </w:r>
+            <w:r>
+              <w:rPr>
+                <w:rFonts w:asciiTheme="minorHAnsi" w:eastAsiaTheme="minorEastAsia" w:hAnsiTheme="minorHAnsi" w:cstheme="minorBidi"/>
+                <w:b w:val="0"/>
+                <w:bCs w:val="0"/>
+                <w:caps w:val="0"/>
+                <w:color w:val="595959" w:themeColor="text1" w:themeTint="A6"/>
+                <w14:ligatures w14:val="none"/>
+              </w:rPr>
+              <w:t xml:space="preserve">rawled internet for data on timberlands </w:t>
+            </w:r>
+            <w:r>
+              <w:rPr>
+                <w:rFonts w:asciiTheme="minorHAnsi" w:eastAsiaTheme="minorEastAsia" w:hAnsiTheme="minorHAnsi" w:cstheme="minorBidi"/>
+                <w:b w:val="0"/>
+                <w:bCs w:val="0"/>
+                <w:caps w:val="0"/>
+                <w:color w:val="595959" w:themeColor="text1" w:themeTint="A6"/>
+                <w14:ligatures w14:val="none"/>
+              </w:rPr>
+              <w:t>in the northwest United States</w:t>
+            </w:r>
+          </w:p>
+          <w:p>
+            <w:pPr>
+              <w:pStyle w:val="Heading2"/>
+              <w:numPr>
+                <w:ilvl w:val="0"/>
+                <w:numId w:val="1"/>
+              </w:numPr>
+              <w:spacing w:before="20" w:after="20"/>
+              <w:rPr>
+                <w:rFonts w:asciiTheme="minorHAnsi" w:eastAsiaTheme="minorEastAsia" w:hAnsiTheme="minorHAnsi" w:cstheme="minorBidi"/>
+                <w:b w:val="0"/>
+                <w:bCs w:val="0"/>
+                <w:caps w:val="0"/>
+                <w:color w:val="595959" w:themeColor="text1" w:themeTint="A6"/>
+                <w14:ligatures w14:val="none"/>
+              </w:rPr>
+            </w:pPr>
+            <w:r>
+              <w:rPr>
+                <w:rFonts w:asciiTheme="minorHAnsi" w:eastAsiaTheme="minorEastAsia" w:hAnsiTheme="minorHAnsi" w:cstheme="minorBidi"/>
+                <w:b w:val="0"/>
+                <w:bCs w:val="0"/>
+                <w:caps w:val="0"/>
+                <w:color w:val="595959" w:themeColor="text1" w:themeTint="A6"/>
+                <w14:ligatures w14:val="none"/>
+              </w:rPr>
+              <w:t>Curated</w:t>
+            </w:r>
+            <w:r>
+              <w:rPr>
+                <w:rFonts w:asciiTheme="minorHAnsi" w:eastAsiaTheme="minorEastAsia" w:hAnsiTheme="minorHAnsi" w:cstheme="minorBidi"/>
+                <w:b w:val="0"/>
+                <w:bCs w:val="0"/>
+                <w:caps w:val="0"/>
+                <w:color w:val="595959" w:themeColor="text1" w:themeTint="A6"/>
+                <w14:ligatures w14:val="none"/>
+              </w:rPr>
+              <w:t xml:space="preserve"> and parsed into .xlsx format</w:t>
+            </w:r>
+            <w:r>
+              <w:rPr>
+                <w:rFonts w:asciiTheme="minorHAnsi" w:eastAsiaTheme="minorEastAsia" w:hAnsiTheme="minorHAnsi" w:cstheme="minorBidi"/>
+                <w:b w:val="0"/>
+                <w:bCs w:val="0"/>
+                <w:caps w:val="0"/>
+                <w:color w:val="595959" w:themeColor="text1" w:themeTint="A6"/>
+                <w14:ligatures w14:val="none"/>
+              </w:rPr>
+              <w:t xml:space="preserve"> for further analysis</w:t>
+            </w:r>
+            <w:r>
+              <w:rPr>
+                <w:rFonts w:asciiTheme="minorHAnsi" w:eastAsiaTheme="minorEastAsia" w:hAnsiTheme="minorHAnsi" w:cstheme="minorBidi"/>
+                <w:b w:val="0"/>
+                <w:bCs w:val="0"/>
+                <w:caps w:val="0"/>
+                <w:color w:val="595959" w:themeColor="text1" w:themeTint="A6"/>
+                <w14:ligatures w14:val="none"/>
+              </w:rPr>
+              <w:t xml:space="preserve">. </w:t>
+            </w:r>
+          </w:p>
+          <w:p>
+            <w:pPr>
+              <w:pStyle w:val="Heading2"/>
+              <w:numPr>
+                <w:ilvl w:val="0"/>
+                <w:numId w:val="1"/>
+              </w:numPr>
+              <w:spacing w:before="20" w:after="20" w:line="288" w:lineRule="auto"/>
+              <w:rPr>
+                <w:rFonts w:asciiTheme="minorHAnsi" w:eastAsiaTheme="minorEastAsia" w:hAnsiTheme="minorHAnsi" w:cstheme="minorBidi"/>
+                <w:b w:val="0"/>
+                <w:bCs w:val="0"/>
+                <w:caps w:val="0"/>
+                <w:color w:val="595959" w:themeColor="text1" w:themeTint="A6"/>
+                <w14:ligatures w14:val="none"/>
+              </w:rPr>
+            </w:pPr>
+            <w:r>
+              <w:rPr>
+                <w:rFonts w:asciiTheme="minorHAnsi" w:eastAsiaTheme="minorEastAsia" w:hAnsiTheme="minorHAnsi" w:cstheme="minorBidi"/>
+                <w:b w:val="0"/>
+                <w:bCs w:val="0"/>
+                <w:caps w:val="0"/>
+                <w:color w:val="595959" w:themeColor="text1" w:themeTint="A6"/>
+                <w14:ligatures w14:val="none"/>
+              </w:rPr>
+              <w:t>For research paper</w:t>
+            </w:r>
+            <w:r>
+              <w:rPr>
+                <w:rFonts w:asciiTheme="minorHAnsi" w:eastAsiaTheme="minorEastAsia" w:hAnsiTheme="minorHAnsi" w:cstheme="minorBidi"/>
+                <w:b w:val="0"/>
+                <w:bCs w:val="0"/>
+                <w:caps w:val="0"/>
+                <w:color w:val="595959" w:themeColor="text1" w:themeTint="A6"/>
+                <w14:ligatures w14:val="none"/>
+              </w:rPr>
+              <w:t xml:space="preserve"> investigating the tragedy of the anti-commons.</w:t>
+            </w:r>
+          </w:p>
+        </w:tc>
+      </w:tr>
+      <w:tr>
+        <w:trPr>
+          <w:cantSplit/>
+          <w:trHeight w:val="818"/>
+        </w:trPr>
+        <w:tc>
+          <w:tcPr>
+            <w:tcW w:w="1924" w:type="dxa"/>
+          </w:tcPr>
+          <w:p>
+            <w:pPr>
+              <w:spacing w:after="0"/>
+              <w:jc w:val="center"/>
+            </w:pPr>
+            <w:r>
+              <w:t>Aug 2012</w:t>
+            </w:r>
+            <w:r>
+              <w:t xml:space="preserve"> – </w:t>
+            </w:r>
+            <w:r>
+              <w:t>Dec</w:t>
+            </w:r>
+            <w:r>
+              <w:t xml:space="preserve"> 2013</w:t>
+            </w:r>
+          </w:p>
+          <w:p>
+            <w:pPr>
+              <w:pStyle w:val="Heading2"/>
+              <w:spacing w:after="0"/>
+              <w:jc w:val="center"/>
+            </w:pPr>
+          </w:p>
+        </w:tc>
+        <w:tc>
+          <w:tcPr>
+            <w:tcW w:w="8975" w:type="dxa"/>
+          </w:tcPr>
+          <w:sdt>
+            <w:sdtPr>
+              <w:rPr>
+                <w:rFonts w:asciiTheme="minorHAnsi" w:eastAsiaTheme="minorEastAsia" w:hAnsiTheme="minorHAnsi" w:cstheme="minorBidi"/>
+                <w:b w:val="0"/>
+                <w:bCs w:val="0"/>
+                <w:caps w:val="0"/>
+                <w:color w:val="595959" w:themeColor="text1" w:themeTint="A6"/>
+                <w14:ligatures w14:val="none"/>
+              </w:rPr>
+              <w:id w:val="1447736989"/>
+            </w:sdtPr>
+            <w:sdtEndPr/>
+            <w:sdtContent>
+              <w:p>
+                <w:pPr>
+                  <w:pStyle w:val="Heading2"/>
+                  <w:spacing w:before="20" w:after="20"/>
+                </w:pPr>
+                <w:r>
+                  <w:t xml:space="preserve">researcher, cognitive psychology </w:t>
+                </w:r>
+              </w:p>
+              <w:p>
+                <w:pPr>
+                  <w:pStyle w:val="Heading2"/>
+                  <w:rPr>
+                    <w:b w:val="0"/>
+                  </w:rPr>
+                </w:pPr>
+                <w:r>
+                  <w:t xml:space="preserve">    </w:t>
+                </w:r>
+                <w:r>
+                  <w:rPr>
+                    <w:b w:val="0"/>
+                  </w:rPr>
+                  <w:t>Human Factors</w:t>
+                </w:r>
+                <w:r>
+                  <w:rPr>
+                    <w:b w:val="0"/>
+                  </w:rPr>
+                  <w:t xml:space="preserve"> &amp; Applied Cognition </w:t>
+                </w:r>
+                <w:r>
+                  <w:rPr>
+                    <w:b w:val="0"/>
+                  </w:rPr>
+                  <w:t>Labs</w:t>
+                </w:r>
+                <w:r>
+                  <w:rPr>
+                    <w:b w:val="0"/>
+                  </w:rPr>
+                  <w:t xml:space="preserve"> Under Drs. Matthew Peterson &amp; Eric Blumberg</w:t>
+                </w:r>
+              </w:p>
+              <w:p>
+                <w:pPr>
+                  <w:pStyle w:val="ResumeText"/>
+                  <w:numPr>
+                    <w:ilvl w:val="0"/>
+                    <w:numId w:val="1"/>
+                  </w:numPr>
+                  <w:spacing w:before="20" w:after="20"/>
+                </w:pPr>
+                <w:r>
+                  <w:t>W</w:t>
+                </w:r>
+                <w:r>
+                  <w:t xml:space="preserve">orked in the Eye-tracking lab but </w:t>
+                </w:r>
+                <w:r>
+                  <w:t xml:space="preserve">was </w:t>
+                </w:r>
+                <w:r>
+                  <w:t>also trained with EEG and TCDS</w:t>
+                </w:r>
+              </w:p>
+              <w:p>
+                <w:pPr>
+                  <w:pStyle w:val="ResumeText"/>
+                  <w:numPr>
+                    <w:ilvl w:val="0"/>
+                    <w:numId w:val="1"/>
+                  </w:numPr>
+                  <w:spacing w:before="20" w:after="20"/>
+                  <w:ind w:right="549"/>
+                </w:pPr>
+                <w:r>
+                  <w:t>Ran</w:t>
+                </w:r>
+                <w:r>
+                  <w:t xml:space="preserve"> human subjects through a series of tasks, recorded the data, and paid them as necessary. </w:t>
+                </w:r>
+              </w:p>
+              <w:p>
+                <w:pPr>
+                  <w:pStyle w:val="ResumeText"/>
+                  <w:numPr>
+                    <w:ilvl w:val="0"/>
+                    <w:numId w:val="1"/>
+                  </w:numPr>
+                  <w:spacing w:before="20" w:after="20"/>
+                  <w:ind w:right="639"/>
+                </w:pPr>
+                <w:r>
+                  <w:t>Study</w:t>
+                </w:r>
+                <w:r>
+                  <w:t xml:space="preserve"> </w:t>
+                </w:r>
+                <w:r>
+                  <w:t>assessed</w:t>
+                </w:r>
+                <w:r>
+                  <w:t xml:space="preserve"> spatial working memory inhibition via</w:t>
+                </w:r>
+                <w:r>
+                  <w:t xml:space="preserve"> activation of the occipital lobe.</w:t>
+                </w:r>
+              </w:p>
+            </w:sdtContent>
+          </w:sdt>
+        </w:tc>
+      </w:tr>
+      <w:tr>
+        <w:trPr>
+          <w:cantSplit/>
+          <w:trHeight w:val="316"/>
+        </w:trPr>
+        <w:tc>
+          <w:tcPr>
+            <w:tcW w:w="1924" w:type="dxa"/>
+          </w:tcPr>
+          <w:p>
+            <w:pPr>
+              <w:spacing w:after="0"/>
+              <w:jc w:val="center"/>
+            </w:pPr>
+            <w:r>
+              <w:t xml:space="preserve">Feb 2013 – </w:t>
+            </w:r>
+            <w:r>
+              <w:t>May</w:t>
+            </w:r>
+            <w:r>
+              <w:t xml:space="preserve"> 2013</w:t>
+            </w:r>
+          </w:p>
+          <w:p>
+            <w:pPr>
+              <w:pStyle w:val="Heading2"/>
+              <w:spacing w:after="0"/>
+              <w:jc w:val="center"/>
+            </w:pPr>
+          </w:p>
+        </w:tc>
+        <w:tc>
+          <w:tcPr>
+            <w:tcW w:w="8975" w:type="dxa"/>
+          </w:tcPr>
+          <w:sdt>
+            <w:sdtPr>
+              <w:rPr>
+                <w:rFonts w:asciiTheme="minorHAnsi" w:eastAsiaTheme="minorEastAsia" w:hAnsiTheme="minorHAnsi" w:cstheme="minorBidi"/>
+                <w:b w:val="0"/>
+                <w:bCs w:val="0"/>
+                <w:caps w:val="0"/>
+                <w:color w:val="595959" w:themeColor="text1" w:themeTint="A6"/>
+                <w14:ligatures w14:val="none"/>
+              </w:rPr>
+              <w:id w:val="6188830"/>
+            </w:sdtPr>
+            <w:sdtEndPr/>
+            <w:sdtContent>
+              <w:p>
+                <w:pPr>
+                  <w:pStyle w:val="Heading2"/>
+                  <w:spacing w:before="20" w:after="20"/>
+                </w:pPr>
+                <w:r>
+                  <w:t>Disney college program</w:t>
+                </w:r>
+              </w:p>
+              <w:p>
+                <w:pPr>
+                  <w:pStyle w:val="Heading2"/>
+                  <w:rPr>
+                    <w:b w:val="0"/>
+                  </w:rPr>
+                </w:pPr>
+                <w:r>
+                  <w:rPr>
+                    <w:b w:val="0"/>
+                  </w:rPr>
+                  <w:t xml:space="preserve">    Walt Disney World, Orlando Florida </w:t>
+                </w:r>
+              </w:p>
+              <w:p>
+                <w:pPr>
+                  <w:pStyle w:val="ResumeText"/>
+                  <w:numPr>
+                    <w:ilvl w:val="0"/>
+                    <w:numId w:val="1"/>
+                  </w:numPr>
+                  <w:ind w:right="459"/>
+                </w:pPr>
+                <w:r>
+                  <w:t>O</w:t>
+                </w:r>
+                <w:r>
+                  <w:t xml:space="preserve">perated the world’s most expensive rollercoaster, Expedition Everest, in Disney’s Animal Kingdom. </w:t>
+                </w:r>
+              </w:p>
+              <w:p>
+                <w:pPr>
+                  <w:pStyle w:val="ResumeText"/>
+                  <w:numPr>
+                    <w:ilvl w:val="0"/>
+                    <w:numId w:val="1"/>
+                  </w:numPr>
+                  <w:spacing w:before="40" w:line="288" w:lineRule="auto"/>
+                </w:pPr>
+                <w:r>
+                  <w:t xml:space="preserve">Learned </w:t>
+                </w:r>
+                <w:r>
+                  <w:t xml:space="preserve">from the foremost experts in customer service and have a blast doing so.  </w:t>
+                </w:r>
+              </w:p>
+            </w:sdtContent>
+          </w:sdt>
+        </w:tc>
+      </w:tr>
+      <w:tr>
+        <w:trPr>
+          <w:cantSplit/>
+          <w:trHeight w:val="20"/>
+        </w:trPr>
+        <w:tc>
+          <w:tcPr>
+            <w:tcW w:w="10899" w:type="dxa"/>
+            <w:gridSpan w:val="2"/>
+          </w:tcPr>
+          <w:p>
+            <w:pPr>
+              <w:pStyle w:val="Heading2"/>
+              <w:spacing w:after="0"/>
+              <w:jc w:val="center"/>
+            </w:pPr>
+            <w:r>
+              <w:t>Education</w:t>
+            </w:r>
+          </w:p>
+        </w:tc>
+      </w:tr>
+      <w:tr>
+        <w:trPr>
+          <w:cantSplit/>
+          <w:trHeight w:val="26"/>
+        </w:trPr>
+        <w:tc>
+          <w:tcPr>
+            <w:tcW w:w="1924" w:type="dxa"/>
+          </w:tcPr>
+          <w:p>
+            <w:pPr>
+              <w:jc w:val="center"/>
+            </w:pPr>
+            <w:r>
+              <w:t>Apr 2016 – Feb 2017</w:t>
+            </w:r>
+          </w:p>
+          <w:p>
+            <w:pPr>
+              <w:jc w:val="center"/>
+            </w:pPr>
+          </w:p>
+        </w:tc>
+        <w:tc>
+          <w:tcPr>
+            <w:tcW w:w="8975" w:type="dxa"/>
+          </w:tcPr>
+          <w:p>
+            <w:pPr>
+              <w:pStyle w:val="Heading2"/>
+              <w:spacing w:before="20" w:after="20"/>
+            </w:pPr>
+            <w:r>
+              <w:t>Data Science Professional certificate</w:t>
+            </w:r>
+          </w:p>
+          <w:p>
+            <w:pPr>
+              <w:pStyle w:val="Heading2"/>
+              <w:rPr>
+                <w:b w:val="0"/>
+              </w:rPr>
+            </w:pPr>
+            <w:r>
+              <w:rPr>
+                <w:b w:val="0"/>
+              </w:rPr>
+              <w:t xml:space="preserve">    Microsoft</w:t>
+            </w:r>
+          </w:p>
+          <w:p>
+            <w:pPr>
+              <w:pStyle w:val="ResumeText"/>
+              <w:numPr>
+                <w:ilvl w:val="0"/>
+                <w:numId w:val="1"/>
+              </w:numPr>
+              <w:spacing w:before="20" w:after="20"/>
+            </w:pPr>
+            <w:r>
+              <w:t>Studied the data science process from problem identification to data-app deployment</w:t>
+            </w:r>
+          </w:p>
+          <w:p>
+            <w:pPr>
+              <w:pStyle w:val="ResumeText"/>
+              <w:numPr>
+                <w:ilvl w:val="0"/>
+                <w:numId w:val="1"/>
+              </w:numPr>
+              <w:spacing w:before="20" w:after="0"/>
+              <w:ind w:right="279"/>
+            </w:pPr>
+            <w:r>
+              <w:t xml:space="preserve">Used Python, </w:t>
+            </w:r>
+            <w:r>
+              <w:rPr>
+                <w:b/>
+              </w:rPr>
+              <w:t>Pandas</w:t>
+            </w:r>
+            <w:r>
+              <w:t xml:space="preserve">, </w:t>
+            </w:r>
+            <w:r>
+              <w:rPr>
+                <w:b/>
+              </w:rPr>
+              <w:t>Scikit-Learn</w:t>
+            </w:r>
+            <w:r>
+              <w:t xml:space="preserve">, </w:t>
+            </w:r>
+            <w:r>
+              <w:rPr>
+                <w:b/>
+              </w:rPr>
+              <w:t>Azure ML</w:t>
+            </w:r>
+            <w:r>
+              <w:t>, SQLite, SQL Server, Excel and a variety of data formats</w:t>
+            </w:r>
+          </w:p>
+          <w:p>
+            <w:pPr>
+              <w:pStyle w:val="ResumeText"/>
+              <w:spacing w:after="0"/>
+              <w:ind w:left="360" w:right="279"/>
+            </w:pPr>
+          </w:p>
+        </w:tc>
+      </w:tr>
+      <w:tr>
+        <w:trPr>
+          <w:cantSplit/>
+          <w:trHeight w:val="264"/>
+        </w:trPr>
+        <w:tc>
+          <w:tcPr>
+            <w:tcW w:w="1924" w:type="dxa"/>
+          </w:tcPr>
+          <w:p>
+            <w:pPr>
+              <w:jc w:val="center"/>
+            </w:pPr>
+            <w:r>
+              <w:t>Apr 2014 – May 2015</w:t>
+            </w:r>
+          </w:p>
+          <w:p>
+            <w:pPr>
+              <w:pStyle w:val="Heading2"/>
+              <w:spacing w:after="0"/>
+              <w:jc w:val="center"/>
+              <w:rPr>
+                <w:rFonts w:asciiTheme="minorHAnsi" w:hAnsiTheme="minorHAnsi"/>
+                <w:b w:val="0"/>
+              </w:rPr>
+            </w:pPr>
+          </w:p>
+        </w:tc>
+        <w:tc>
+          <w:tcPr>
+            <w:tcW w:w="8975" w:type="dxa"/>
+          </w:tcPr>
+          <w:sdt>
+            <w:sdtPr>
+              <w:rPr>
+                <w:rFonts w:asciiTheme="minorHAnsi" w:eastAsiaTheme="minorEastAsia" w:hAnsiTheme="minorHAnsi" w:cstheme="minorBidi"/>
+                <w:b w:val="0"/>
+                <w:bCs w:val="0"/>
+                <w:caps w:val="0"/>
+                <w:color w:val="595959" w:themeColor="text1" w:themeTint="A6"/>
+                <w14:ligatures w14:val="none"/>
+              </w:rPr>
+              <w:id w:val="1300579629"/>
+            </w:sdtPr>
+            <w:sdtEndPr/>
+            <w:sdtContent>
+              <w:p>
+                <w:pPr>
+                  <w:pStyle w:val="Heading2"/>
+                  <w:spacing w:before="20" w:after="20"/>
+                  <w:rPr>
+                    <w:rFonts w:asciiTheme="minorHAnsi" w:eastAsiaTheme="minorEastAsia" w:hAnsiTheme="minorHAnsi" w:cstheme="minorBidi"/>
+                    <w:b w:val="0"/>
+                    <w:bCs w:val="0"/>
+                    <w:caps w:val="0"/>
+                    <w:color w:val="595959" w:themeColor="text1" w:themeTint="A6"/>
+                    <w14:ligatures w14:val="none"/>
+                  </w:rPr>
+                </w:pPr>
+                <w:r>
+                  <w:t>PHD (Uncompleted)</w:t>
+                </w:r>
+                <w:r>
+                  <w:t>, neuroscience</w:t>
+                </w:r>
+              </w:p>
+              <w:p>
+                <w:pPr>
+                  <w:pStyle w:val="Heading2"/>
+                  <w:rPr>
+                    <w:b w:val="0"/>
+                  </w:rPr>
+                </w:pPr>
+                <w:r>
+                  <w:rPr>
+                    <w:b w:val="0"/>
+                  </w:rPr>
+                  <w:t xml:space="preserve">    </w:t>
+                </w:r>
+                <w:r>
+                  <w:rPr>
+                    <w:b w:val="0"/>
+                  </w:rPr>
+                  <w:t>George Mason university</w:t>
+                </w:r>
+                <w:r>
+                  <w:rPr>
+                    <w:b w:val="0"/>
+                  </w:rPr>
+                  <w:t xml:space="preserve"> </w:t>
+                </w:r>
+              </w:p>
+              <w:p>
+                <w:pPr>
+                  <w:pStyle w:val="ResumeText"/>
+                  <w:numPr>
+                    <w:ilvl w:val="0"/>
+                    <w:numId w:val="1"/>
+                  </w:numPr>
+                  <w:spacing w:before="20" w:after="20"/>
+                </w:pPr>
+                <w:r>
+                  <w:t>GPA 3.</w:t>
+                </w:r>
+                <w:r>
+                  <w:t>8</w:t>
+                </w:r>
+                <w:r>
+                  <w:t>2</w:t>
+                </w:r>
+              </w:p>
+              <w:p>
+                <w:pPr>
+                  <w:pStyle w:val="ResumeText"/>
+                  <w:numPr>
+                    <w:ilvl w:val="0"/>
+                    <w:numId w:val="1"/>
+                  </w:numPr>
+                  <w:spacing w:before="20" w:after="0" w:line="288" w:lineRule="auto"/>
+                </w:pPr>
+                <w:r>
+                  <w:t>Coursework in Advanced Statistics, Ethics, &amp; Biotechnology</w:t>
+                </w:r>
+              </w:p>
+            </w:sdtContent>
+          </w:sdt>
+        </w:tc>
+      </w:tr>
+      <w:tr>
+        <w:trPr>
+          <w:cantSplit/>
+          <w:trHeight w:val="264"/>
+        </w:trPr>
+        <w:tc>
+          <w:tcPr>
+            <w:tcW w:w="1924" w:type="dxa"/>
+          </w:tcPr>
+          <w:p>
+            <w:r>
+              <w:t xml:space="preserve">Aug </w:t>
+            </w:r>
+            <w:r>
+              <w:t>2009</w:t>
+            </w:r>
+            <w:r>
+              <w:t xml:space="preserve"> – April </w:t>
+            </w:r>
+            <w:r>
+              <w:t>2014</w:t>
+            </w:r>
+          </w:p>
+        </w:tc>
+        <w:tc>
+          <w:tcPr>
+            <w:tcW w:w="8975" w:type="dxa"/>
+          </w:tcPr>
+          <w:p>
+            <w:pPr>
+              <w:pStyle w:val="Heading2"/>
+              <w:spacing w:before="20" w:after="20"/>
+            </w:pPr>
+            <w:r>
+              <w:t>B.S Economics, concentration in management</w:t>
+            </w:r>
+          </w:p>
+          <w:p>
+            <w:pPr>
+              <w:pStyle w:val="Heading2"/>
+              <w:rPr>
+                <w:b w:val="0"/>
+              </w:rPr>
+            </w:pPr>
+            <w:r>
+              <w:rPr>
+                <w:b w:val="0"/>
+              </w:rPr>
+              <w:t xml:space="preserve">    George Mason University</w:t>
+            </w:r>
+          </w:p>
+          <w:p>
+            <w:pPr>
+              <w:pStyle w:val="ResumeText"/>
+              <w:numPr>
+                <w:ilvl w:val="0"/>
+                <w:numId w:val="1"/>
+              </w:numPr>
+              <w:spacing w:before="20" w:after="20"/>
+            </w:pPr>
+            <w:r>
+              <w:t xml:space="preserve">GPA 3.35, </w:t>
+            </w:r>
+            <w:r>
+              <w:t xml:space="preserve">GPA in Math &amp; Science: </w:t>
+            </w:r>
+            <w:r>
+              <w:t>3.76</w:t>
+            </w:r>
+          </w:p>
+          <w:p>
+            <w:pPr>
+              <w:pStyle w:val="ResumeText"/>
+              <w:numPr>
+                <w:ilvl w:val="0"/>
+                <w:numId w:val="1"/>
+              </w:numPr>
+              <w:spacing w:before="20" w:after="20" w:line="288" w:lineRule="auto"/>
+            </w:pPr>
+            <w:r>
+              <w:t>Coursework in</w:t>
+            </w:r>
+            <w:r>
+              <w:t xml:space="preserve"> Game Theory, Econometrics, Calc II, Discrete Maths, &amp; Statistics II</w:t>
+            </w:r>
+          </w:p>
         </w:tc>
       </w:tr>
     </w:tbl>
     <w:p/>
     <w:sectPr>
-      <w:footerReference w:type="default" r:id="rId11"/>
       <w:pgSz w:w="12240" w:h="15840" w:code="1"/>
-      <w:pgMar w:top="720" w:right="720" w:bottom="720" w:left="720" w:header="720" w:footer="720" w:gutter="0"/>
+      <w:pgMar w:top="720" w:right="720" w:bottom="720" w:left="720" w:header="0" w:footer="0" w:gutter="0"/>
       <w:pgNumType w:start="1"/>
       <w:cols w:space="720"/>
-      <w:titlePg/>
       <w:docGrid w:linePitch="360"/>
     </w:sectPr>
   </w:body>
@@ -1094,7 +2431,7 @@
   <w:endnote w:type="separator" w:id="-1">
     <w:p>
       <w:pPr>
-        <w:spacing w:before="0" w:after="0" w:line="240" w:lineRule="auto"/>
+        <w:spacing w:after="0"/>
       </w:pPr>
       <w:r>
         <w:separator/>
@@ -1104,7 +2441,7 @@
   <w:endnote w:type="continuationSeparator" w:id="0">
     <w:p>
       <w:pPr>
-        <w:spacing w:before="0" w:after="0" w:line="240" w:lineRule="auto"/>
+        <w:spacing w:after="0"/>
       </w:pPr>
       <w:r>
         <w:continuationSeparator/>
@@ -1114,100 +2451,12 @@
 </w:endnotes>
 </file>
 
-<file path=word/footer1.xml><?xml version="1.0" encoding="utf-8"?>
-<w:ftr xmlns:wpc="http://schemas.microsoft.com/office/word/2010/wordprocessingCanvas" xmlns:mo="http://schemas.microsoft.com/office/mac/office/2008/main" xmlns:mc="http://schemas.openxmlformats.org/markup-compatibility/2006" xmlns:mv="urn:schemas-microsoft-com:mac:vml" xmlns:o="urn:schemas-microsoft-com:office:office" xmlns:r="http://schemas.openxmlformats.org/officeDocument/2006/relationships" xmlns:m="http://schemas.openxmlformats.org/officeDocument/2006/math" xmlns:v="urn:schemas-microsoft-com:vml" xmlns:wp14="http://schemas.microsoft.com/office/word/2010/wordprocessingDrawing" xmlns:wp="http://schemas.openxmlformats.org/drawingml/2006/wordprocessingDrawing" xmlns:w10="urn:schemas-microsoft-com:office:word" xmlns:w="http://schemas.openxmlformats.org/wordprocessingml/2006/main" xmlns:w14="http://schemas.microsoft.com/office/word/2010/wordml" xmlns:w15="http://schemas.microsoft.com/office/word/2012/wordml" xmlns:wpg="http://schemas.microsoft.com/office/word/2010/wordprocessingGroup" xmlns:wpi="http://schemas.microsoft.com/office/word/2010/wordprocessingInk" xmlns:wne="http://schemas.microsoft.com/office/word/2006/wordml" xmlns:wps="http://schemas.microsoft.com/office/word/2010/wordprocessingShape" mc:Ignorable="w14 w15 wp14">
-  <w:tbl>
-    <w:tblPr>
-      <w:tblW w:w="0" w:type="auto"/>
-      <w:tblLook w:val="04A0" w:firstRow="1" w:lastRow="0" w:firstColumn="1" w:lastColumn="0" w:noHBand="0" w:noVBand="1"/>
-      <w:tblDescription w:val="Footer table"/>
-    </w:tblPr>
-    <w:tblGrid>
-      <w:gridCol w:w="5148"/>
-      <w:gridCol w:w="5148"/>
-    </w:tblGrid>
-    <w:tr>
-      <w:tc>
-        <w:tcPr>
-          <w:tcW w:w="5148" w:type="dxa"/>
-        </w:tcPr>
-        <w:p>
-          <w:pPr>
-            <w:pStyle w:val="Footer"/>
-          </w:pPr>
-          <w:r>
-            <w:t xml:space="preserve">Page | </w:t>
-          </w:r>
-          <w:r>
-            <w:fldChar w:fldCharType="begin"/>
-          </w:r>
-          <w:r>
-            <w:instrText xml:space="preserve"> PAGE   \* MERGEFORMAT </w:instrText>
-          </w:r>
-          <w:r>
-            <w:fldChar w:fldCharType="separate"/>
-          </w:r>
-          <w:r>
-            <w:rPr>
-              <w:noProof/>
-            </w:rPr>
-            <w:t>2</w:t>
-          </w:r>
-          <w:r>
-            <w:fldChar w:fldCharType="end"/>
-          </w:r>
-        </w:p>
-      </w:tc>
-      <w:sdt>
-        <w:sdtPr>
-          <w:alias w:val="Your Name"/>
-          <w:tag w:val=""/>
-          <w:id w:val="-1352728942"/>
-          <w:dataBinding w:prefixMappings="xmlns:ns0='http://purl.org/dc/elements/1.1/' xmlns:ns1='http://schemas.openxmlformats.org/package/2006/metadata/core-properties' " w:xpath="/ns1:coreProperties[1]/ns0:creator[1]" w:storeItemID="{6C3C8BC8-F283-45AE-878A-BAB7291924A1}"/>
-          <w:text/>
-        </w:sdtPr>
-        <w:sdtEndPr/>
-        <w:sdtContent>
-          <w:tc>
-            <w:tcPr>
-              <w:tcW w:w="5148" w:type="dxa"/>
-            </w:tcPr>
-            <w:p>
-              <w:pPr>
-                <w:pStyle w:val="Footer"/>
-                <w:jc w:val="right"/>
-              </w:pPr>
-              <w:r>
-                <w:t>Steven Black</w:t>
-              </w:r>
-              <w:proofErr w:type="gramStart"/>
-              <w:r>
-                <w:t>:  (</w:t>
-              </w:r>
-              <w:proofErr w:type="gramEnd"/>
-              <w:r>
-                <w:t xml:space="preserve">703) 946-4274, Genseb7@gmail.com  </w:t>
-              </w:r>
-            </w:p>
-          </w:tc>
-        </w:sdtContent>
-      </w:sdt>
-    </w:tr>
-  </w:tbl>
-  <w:p>
-    <w:pPr>
-      <w:pStyle w:val="Footer"/>
-    </w:pPr>
-  </w:p>
-</w:ftr>
-</file>
-
 <file path=word/footnotes.xml><?xml version="1.0" encoding="utf-8"?>
 <w:footnotes xmlns:wpc="http://schemas.microsoft.com/office/word/2010/wordprocessingCanvas" xmlns:mo="http://schemas.microsoft.com/office/mac/office/2008/main" xmlns:mc="http://schemas.openxmlformats.org/markup-compatibility/2006" xmlns:mv="urn:schemas-microsoft-com:mac:vml" xmlns:o="urn:schemas-microsoft-com:office:office" xmlns:r="http://schemas.openxmlformats.org/officeDocument/2006/relationships" xmlns:m="http://schemas.openxmlformats.org/officeDocument/2006/math" xmlns:v="urn:schemas-microsoft-com:vml" xmlns:wp14="http://schemas.microsoft.com/office/word/2010/wordprocessingDrawing" xmlns:wp="http://schemas.openxmlformats.org/drawingml/2006/wordprocessingDrawing" xmlns:w10="urn:schemas-microsoft-com:office:word" xmlns:w="http://schemas.openxmlformats.org/wordprocessingml/2006/main" xmlns:w14="http://schemas.microsoft.com/office/word/2010/wordml" xmlns:w15="http://schemas.microsoft.com/office/word/2012/wordml" xmlns:wpg="http://schemas.microsoft.com/office/word/2010/wordprocessingGroup" xmlns:wpi="http://schemas.microsoft.com/office/word/2010/wordprocessingInk" xmlns:wne="http://schemas.microsoft.com/office/word/2006/wordml" xmlns:wps="http://schemas.microsoft.com/office/word/2010/wordprocessingShape" mc:Ignorable="w14 w15 wp14">
   <w:footnote w:type="separator" w:id="-1">
     <w:p>
       <w:pPr>
-        <w:spacing w:before="0" w:after="0" w:line="240" w:lineRule="auto"/>
+        <w:spacing w:after="0"/>
       </w:pPr>
       <w:r>
         <w:separator/>
@@ -1217,7 +2466,7 @@
   <w:footnote w:type="continuationSeparator" w:id="0">
     <w:p>
       <w:pPr>
-        <w:spacing w:before="0" w:after="0" w:line="240" w:lineRule="auto"/>
+        <w:spacing w:after="0"/>
       </w:pPr>
       <w:r>
         <w:continuationSeparator/>
@@ -1225,6 +2474,127 @@
     </w:p>
   </w:footnote>
 </w:footnotes>
+</file>
+
+<file path=word/numbering.xml><?xml version="1.0" encoding="utf-8"?>
+<w:numbering xmlns:wpc="http://schemas.microsoft.com/office/word/2010/wordprocessingCanvas" xmlns:mo="http://schemas.microsoft.com/office/mac/office/2008/main" xmlns:mc="http://schemas.openxmlformats.org/markup-compatibility/2006" xmlns:mv="urn:schemas-microsoft-com:mac:vml" xmlns:o="urn:schemas-microsoft-com:office:office" xmlns:r="http://schemas.openxmlformats.org/officeDocument/2006/relationships" xmlns:m="http://schemas.openxmlformats.org/officeDocument/2006/math" xmlns:v="urn:schemas-microsoft-com:vml" xmlns:wp14="http://schemas.microsoft.com/office/word/2010/wordprocessingDrawing" xmlns:wp="http://schemas.openxmlformats.org/drawingml/2006/wordprocessingDrawing" xmlns:w10="urn:schemas-microsoft-com:office:word" xmlns:w="http://schemas.openxmlformats.org/wordprocessingml/2006/main" xmlns:w14="http://schemas.microsoft.com/office/word/2010/wordml" xmlns:w15="http://schemas.microsoft.com/office/word/2012/wordml" xmlns:wpg="http://schemas.microsoft.com/office/word/2010/wordprocessingGroup" xmlns:wpi="http://schemas.microsoft.com/office/word/2010/wordprocessingInk" xmlns:wne="http://schemas.microsoft.com/office/word/2006/wordml" xmlns:wps="http://schemas.microsoft.com/office/word/2010/wordprocessingShape" mc:Ignorable="w14 w15 wp14">
+  <w:abstractNum w:abstractNumId="0">
+    <w:nsid w:val="106B0D25"/>
+    <w:multiLevelType w:val="hybridMultilevel"/>
+    <w:tmpl w:val="6A26B5B8"/>
+    <w:lvl w:ilvl="0" w:tplc="023AE2AC">
+      <w:start w:val="2009"/>
+      <w:numFmt w:val="bullet"/>
+      <w:lvlText w:val=""/>
+      <w:lvlJc w:val="left"/>
+      <w:pPr>
+        <w:ind w:left="360" w:hanging="360"/>
+      </w:pPr>
+      <w:rPr>
+        <w:rFonts w:ascii="Symbol" w:eastAsiaTheme="minorEastAsia" w:hAnsi="Symbol" w:cstheme="minorBidi" w:hint="default"/>
+      </w:rPr>
+    </w:lvl>
+    <w:lvl w:ilvl="1" w:tplc="04090003">
+      <w:start w:val="1"/>
+      <w:numFmt w:val="bullet"/>
+      <w:lvlText w:val="o"/>
+      <w:lvlJc w:val="left"/>
+      <w:pPr>
+        <w:ind w:left="1080" w:hanging="360"/>
+      </w:pPr>
+      <w:rPr>
+        <w:rFonts w:ascii="Courier New" w:hAnsi="Courier New" w:cs="Courier New" w:hint="default"/>
+      </w:rPr>
+    </w:lvl>
+    <w:lvl w:ilvl="2" w:tplc="04090005" w:tentative="1">
+      <w:start w:val="1"/>
+      <w:numFmt w:val="bullet"/>
+      <w:lvlText w:val=""/>
+      <w:lvlJc w:val="left"/>
+      <w:pPr>
+        <w:ind w:left="1800" w:hanging="360"/>
+      </w:pPr>
+      <w:rPr>
+        <w:rFonts w:ascii="Wingdings" w:hAnsi="Wingdings" w:hint="default"/>
+      </w:rPr>
+    </w:lvl>
+    <w:lvl w:ilvl="3" w:tplc="04090001" w:tentative="1">
+      <w:start w:val="1"/>
+      <w:numFmt w:val="bullet"/>
+      <w:lvlText w:val=""/>
+      <w:lvlJc w:val="left"/>
+      <w:pPr>
+        <w:ind w:left="2520" w:hanging="360"/>
+      </w:pPr>
+      <w:rPr>
+        <w:rFonts w:ascii="Symbol" w:hAnsi="Symbol" w:hint="default"/>
+      </w:rPr>
+    </w:lvl>
+    <w:lvl w:ilvl="4" w:tplc="04090003" w:tentative="1">
+      <w:start w:val="1"/>
+      <w:numFmt w:val="bullet"/>
+      <w:lvlText w:val="o"/>
+      <w:lvlJc w:val="left"/>
+      <w:pPr>
+        <w:ind w:left="3240" w:hanging="360"/>
+      </w:pPr>
+      <w:rPr>
+        <w:rFonts w:ascii="Courier New" w:hAnsi="Courier New" w:cs="Courier New" w:hint="default"/>
+      </w:rPr>
+    </w:lvl>
+    <w:lvl w:ilvl="5" w:tplc="04090005" w:tentative="1">
+      <w:start w:val="1"/>
+      <w:numFmt w:val="bullet"/>
+      <w:lvlText w:val=""/>
+      <w:lvlJc w:val="left"/>
+      <w:pPr>
+        <w:ind w:left="3960" w:hanging="360"/>
+      </w:pPr>
+      <w:rPr>
+        <w:rFonts w:ascii="Wingdings" w:hAnsi="Wingdings" w:hint="default"/>
+      </w:rPr>
+    </w:lvl>
+    <w:lvl w:ilvl="6" w:tplc="04090001" w:tentative="1">
+      <w:start w:val="1"/>
+      <w:numFmt w:val="bullet"/>
+      <w:lvlText w:val=""/>
+      <w:lvlJc w:val="left"/>
+      <w:pPr>
+        <w:ind w:left="4680" w:hanging="360"/>
+      </w:pPr>
+      <w:rPr>
+        <w:rFonts w:ascii="Symbol" w:hAnsi="Symbol" w:hint="default"/>
+      </w:rPr>
+    </w:lvl>
+    <w:lvl w:ilvl="7" w:tplc="04090003" w:tentative="1">
+      <w:start w:val="1"/>
+      <w:numFmt w:val="bullet"/>
+      <w:lvlText w:val="o"/>
+      <w:lvlJc w:val="left"/>
+      <w:pPr>
+        <w:ind w:left="5400" w:hanging="360"/>
+      </w:pPr>
+      <w:rPr>
+        <w:rFonts w:ascii="Courier New" w:hAnsi="Courier New" w:cs="Courier New" w:hint="default"/>
+      </w:rPr>
+    </w:lvl>
+    <w:lvl w:ilvl="8" w:tplc="04090005" w:tentative="1">
+      <w:start w:val="1"/>
+      <w:numFmt w:val="bullet"/>
+      <w:lvlText w:val=""/>
+      <w:lvlJc w:val="left"/>
+      <w:pPr>
+        <w:ind w:left="6120" w:hanging="360"/>
+      </w:pPr>
+      <w:rPr>
+        <w:rFonts w:ascii="Wingdings" w:hAnsi="Wingdings" w:hint="default"/>
+      </w:rPr>
+    </w:lvl>
+  </w:abstractNum>
+  <w:num w:numId="1">
+    <w:abstractNumId w:val="0"/>
+  </w:num>
+</w:numbering>
 </file>
 
 <file path=word/styles.xml><?xml version="1.0" encoding="utf-8"?>
@@ -1239,14 +2609,14 @@
     </w:rPrDefault>
     <w:pPrDefault>
       <w:pPr>
-        <w:spacing w:before="40" w:after="160" w:line="288" w:lineRule="auto"/>
+        <w:spacing w:after="80"/>
       </w:pPr>
     </w:pPrDefault>
   </w:docDefaults>
   <w:latentStyles w:defLockedState="0" w:defUIPriority="99" w:defSemiHidden="0" w:defUnhideWhenUsed="0" w:defQFormat="0" w:count="382">
     <w:lsdException w:name="Normal" w:uiPriority="0" w:qFormat="1"/>
     <w:lsdException w:name="heading 1" w:uiPriority="1" w:qFormat="1"/>
-    <w:lsdException w:name="heading 2" w:semiHidden="1" w:uiPriority="1" w:unhideWhenUsed="1" w:qFormat="1"/>
+    <w:lsdException w:name="heading 2" w:semiHidden="1" w:uiPriority="0" w:unhideWhenUsed="1" w:qFormat="1"/>
     <w:lsdException w:name="heading 3" w:semiHidden="1" w:uiPriority="1" w:unhideWhenUsed="1"/>
     <w:lsdException w:name="heading 4" w:semiHidden="1" w:uiPriority="18" w:unhideWhenUsed="1"/>
     <w:lsdException w:name="heading 5" w:semiHidden="1" w:uiPriority="18" w:unhideWhenUsed="1" w:qFormat="1"/>
@@ -1647,6 +3017,7 @@
     <w:name w:val="heading 2"/>
     <w:basedOn w:val="Normal"/>
     <w:next w:val="Normal"/>
+    <w:link w:val="Heading2Char"/>
     <w:unhideWhenUsed/>
     <w:qFormat/>
     <w:pPr>
@@ -1848,7 +3219,7 @@
     <w:uiPriority w:val="1"/>
     <w:unhideWhenUsed/>
     <w:pPr>
-      <w:spacing w:after="0" w:line="240" w:lineRule="auto"/>
+      <w:spacing w:after="0"/>
     </w:pPr>
   </w:style>
   <w:style w:type="character" w:customStyle="1" w:styleId="FooterChar">
@@ -1883,7 +3254,7 @@
     <w:basedOn w:val="TableNormal"/>
     <w:uiPriority w:val="59"/>
     <w:pPr>
-      <w:spacing w:after="0" w:line="240" w:lineRule="auto"/>
+      <w:spacing w:after="0"/>
     </w:pPr>
     <w:tblPr>
       <w:tblInd w:w="0" w:type="dxa"/>
@@ -2021,7 +3392,7 @@
     <w:basedOn w:val="TableNormal"/>
     <w:uiPriority w:val="99"/>
     <w:pPr>
-      <w:spacing w:after="0" w:line="240" w:lineRule="auto"/>
+      <w:spacing w:after="0"/>
       <w:ind w:left="144" w:right="144"/>
     </w:pPr>
     <w:tblPr>
@@ -2066,7 +3437,7 @@
     <w:basedOn w:val="Normal"/>
     <w:qFormat/>
     <w:pPr>
-      <w:spacing w:after="0" w:line="240" w:lineRule="auto"/>
+      <w:spacing w:after="0"/>
       <w:jc w:val="right"/>
     </w:pPr>
     <w:rPr>
@@ -2109,7 +3480,7 @@
         <w:tab w:val="center" w:pos="4680"/>
         <w:tab w:val="right" w:pos="9360"/>
       </w:tabs>
-      <w:spacing w:before="0" w:after="0" w:line="240" w:lineRule="auto"/>
+      <w:spacing w:after="0"/>
     </w:pPr>
   </w:style>
   <w:style w:type="character" w:customStyle="1" w:styleId="HeaderChar">
@@ -2128,7 +3499,7 @@
     <w:qFormat/>
     <w:rsid w:val="003769A9"/>
     <w:pPr>
-      <w:spacing w:before="0" w:after="0" w:line="240" w:lineRule="auto"/>
+      <w:spacing w:after="0"/>
       <w:ind w:left="720"/>
       <w:contextualSpacing/>
     </w:pPr>
@@ -2161,6 +3532,47 @@
     <w:rPr>
       <w:color w:val="B2B2B2" w:themeColor="followedHyperlink"/>
       <w:u w:val="single"/>
+    </w:rPr>
+  </w:style>
+  <w:style w:type="table" w:styleId="TableGridLight">
+    <w:name w:val="Grid Table Light"/>
+    <w:basedOn w:val="TableNormal"/>
+    <w:uiPriority w:val="40"/>
+    <w:rsid w:val="00132A23"/>
+    <w:pPr>
+      <w:spacing w:after="0"/>
+    </w:pPr>
+    <w:tblPr>
+      <w:tblInd w:w="0" w:type="dxa"/>
+      <w:tblBorders>
+        <w:top w:val="single" w:sz="4" w:space="0" w:color="BFBFBF" w:themeColor="background1" w:themeShade="BF"/>
+        <w:left w:val="single" w:sz="4" w:space="0" w:color="BFBFBF" w:themeColor="background1" w:themeShade="BF"/>
+        <w:bottom w:val="single" w:sz="4" w:space="0" w:color="BFBFBF" w:themeColor="background1" w:themeShade="BF"/>
+        <w:right w:val="single" w:sz="4" w:space="0" w:color="BFBFBF" w:themeColor="background1" w:themeShade="BF"/>
+        <w:insideH w:val="single" w:sz="4" w:space="0" w:color="BFBFBF" w:themeColor="background1" w:themeShade="BF"/>
+        <w:insideV w:val="single" w:sz="4" w:space="0" w:color="BFBFBF" w:themeColor="background1" w:themeShade="BF"/>
+      </w:tblBorders>
+      <w:tblCellMar>
+        <w:top w:w="0" w:type="dxa"/>
+        <w:left w:w="108" w:type="dxa"/>
+        <w:bottom w:w="0" w:type="dxa"/>
+        <w:right w:w="108" w:type="dxa"/>
+      </w:tblCellMar>
+    </w:tblPr>
+  </w:style>
+  <w:style w:type="character" w:customStyle="1" w:styleId="Heading2Char">
+    <w:name w:val="Heading 2 Char"/>
+    <w:basedOn w:val="DefaultParagraphFont"/>
+    <w:link w:val="Heading2"/>
+    <w:rsid w:val="00FC4775"/>
+    <w:rPr>
+      <w:rFonts w:asciiTheme="majorHAnsi" w:eastAsiaTheme="majorEastAsia" w:hAnsiTheme="majorHAnsi" w:cstheme="majorBidi"/>
+      <w:b/>
+      <w:bCs/>
+      <w:caps/>
+      <w:color w:val="404040" w:themeColor="text1" w:themeTint="BF"/>
+      <w:kern w:val="20"/>
+      <w14:ligatures w14:val="standardContextual"/>
     </w:rPr>
   </w:style>
 </w:styles>
@@ -2204,12 +3616,12 @@
 
 <file path=word/glossary/fontTable.xml><?xml version="1.0" encoding="utf-8"?>
 <w:fonts xmlns:mc="http://schemas.openxmlformats.org/markup-compatibility/2006" xmlns:r="http://schemas.openxmlformats.org/officeDocument/2006/relationships" xmlns:w="http://schemas.openxmlformats.org/wordprocessingml/2006/main" xmlns:w14="http://schemas.microsoft.com/office/word/2010/wordml" xmlns:w15="http://schemas.microsoft.com/office/word/2012/wordml" mc:Ignorable="w14 w15">
-  <w:font w:name="Calibri">
-    <w:panose1 w:val="020F0502020204030204"/>
-    <w:charset w:val="00"/>
+  <w:font w:name="Symbol">
+    <w:panose1 w:val="05050102010706020507"/>
+    <w:charset w:val="02"/>
     <w:family w:val="auto"/>
     <w:pitch w:val="variable"/>
-    <w:sig w:usb0="E00002FF" w:usb1="4000ACFF" w:usb2="00000001" w:usb3="00000000" w:csb0="0000019F" w:csb1="00000000"/>
+    <w:sig w:usb0="00000000" w:usb1="10000000" w:usb2="00000000" w:usb3="00000000" w:csb0="80000000" w:csb1="00000000"/>
   </w:font>
   <w:font w:name="ＭＳ ゴシック">
     <w:charset w:val="80"/>
@@ -2223,6 +3635,27 @@
     <w:family w:val="auto"/>
     <w:pitch w:val="variable"/>
     <w:sig w:usb0="E0002AEF" w:usb1="C0007841" w:usb2="00000009" w:usb3="00000000" w:csb0="000001FF" w:csb1="00000000"/>
+  </w:font>
+  <w:font w:name="Courier New">
+    <w:panose1 w:val="02070309020205020404"/>
+    <w:charset w:val="00"/>
+    <w:family w:val="auto"/>
+    <w:pitch w:val="variable"/>
+    <w:sig w:usb0="E0002AFF" w:usb1="C0007843" w:usb2="00000009" w:usb3="00000000" w:csb0="000001FF" w:csb1="00000000"/>
+  </w:font>
+  <w:font w:name="Wingdings">
+    <w:panose1 w:val="05000000000000000000"/>
+    <w:charset w:val="02"/>
+    <w:family w:val="auto"/>
+    <w:pitch w:val="variable"/>
+    <w:sig w:usb0="00000000" w:usb1="10000000" w:usb2="00000000" w:usb3="00000000" w:csb0="80000000" w:csb1="00000000"/>
+  </w:font>
+  <w:font w:name="Calibri">
+    <w:panose1 w:val="020F0502020204030204"/>
+    <w:charset w:val="00"/>
+    <w:family w:val="auto"/>
+    <w:pitch w:val="variable"/>
+    <w:sig w:usb0="E00002FF" w:usb1="4000ACFF" w:usb2="00000001" w:usb3="00000000" w:csb0="0000019F" w:csb1="00000000"/>
   </w:font>
   <w:font w:name="Arial">
     <w:panose1 w:val="020B0604020202020204"/>
@@ -2270,10 +3703,14 @@
   <w:rsids>
     <w:rsidRoot w:val="005C787C"/>
     <w:rsid w:val="00003CD9"/>
+    <w:rsid w:val="00091F60"/>
     <w:rsid w:val="00151DC4"/>
+    <w:rsid w:val="003E7EA0"/>
     <w:rsid w:val="005C787C"/>
+    <w:rsid w:val="006028B9"/>
     <w:rsid w:val="006C598E"/>
     <w:rsid w:val="007F6B80"/>
+    <w:rsid w:val="008045CA"/>
     <w:rsid w:val="008E4503"/>
     <w:rsid w:val="0097274B"/>
     <w:rsid w:val="00A40660"/>
@@ -2281,9 +3718,11 @@
     <w:rsid w:val="00B47CA8"/>
     <w:rsid w:val="00BD3F34"/>
     <w:rsid w:val="00BF051E"/>
+    <w:rsid w:val="00D55E35"/>
     <w:rsid w:val="00D71AED"/>
     <w:rsid w:val="00DD5D00"/>
     <w:rsid w:val="00E7646A"/>
+    <w:rsid w:val="00E903AE"/>
     <w:rsid w:val="00FE6A86"/>
   </w:rsids>
   <m:mathPr>
@@ -2759,7 +4198,7 @@
     <w:basedOn w:val="DefaultParagraphFont"/>
     <w:uiPriority w:val="99"/>
     <w:semiHidden/>
-    <w:rsid w:val="00BD3F34"/>
+    <w:rsid w:val="00D55E35"/>
     <w:rPr>
       <w:color w:val="808080"/>
     </w:rPr>
@@ -3598,7 +5037,7 @@
 </file>
 
 <file path=customXml/itemProps3.xml><?xml version="1.0" encoding="utf-8"?>
-<ds:datastoreItem xmlns:ds="http://schemas.openxmlformats.org/officeDocument/2006/customXml" ds:itemID="{E80433A6-2547-EF42-9319-B8F6C7EF6BCF}">
+<ds:datastoreItem xmlns:ds="http://schemas.openxmlformats.org/officeDocument/2006/customXml" ds:itemID="{4A653075-5918-D64F-973E-A929BD0351C0}">
   <ds:schemaRefs>
     <ds:schemaRef ds:uri="http://schemas.openxmlformats.org/officeDocument/2006/bibliography"/>
   </ds:schemaRefs>

</xml_diff>